<commit_message>
added reports and updated resume
</commit_message>
<xml_diff>
--- a/Resumes/BrianKrentz_Resume.docx
+++ b/Resumes/BrianKrentz_Resume.docx
@@ -1335,7 +1335,27 @@
           <w:sz w:val="20"/>
           <w:szCs w:val="20"/>
         </w:rPr>
-        <w:t xml:space="preserve">, </w:t>
+        <w:t>,</w:t>
+      </w:r>
+      <w:r>
+        <w:rPr>
+          <w:rFonts w:ascii="Times New Roman" w:hAnsi="Times New Roman" w:cs="Times New Roman"/>
+          <w:color w:val="222222"/>
+          <w:sz w:val="20"/>
+          <w:szCs w:val="20"/>
+          <w:shd w:val="clear" w:color="auto" w:fill="FFFFFF"/>
+        </w:rPr>
+        <w:t xml:space="preserve"> </w:t>
+      </w:r>
+      <w:r>
+        <w:rPr>
+          <w:rFonts w:ascii="Times New Roman" w:hAnsi="Times New Roman" w:cs="Times New Roman"/>
+          <w:color w:val="222222"/>
+          <w:sz w:val="20"/>
+          <w:szCs w:val="20"/>
+          <w:shd w:val="clear" w:color="auto" w:fill="FFFFFF"/>
+        </w:rPr>
+        <w:t xml:space="preserve">Python, </w:t>
       </w:r>
       <w:proofErr w:type="spellStart"/>
       <w:r>
@@ -1355,7 +1375,7 @@
           <w:szCs w:val="20"/>
           <w:shd w:val="clear" w:color="auto" w:fill="FFFFFF"/>
         </w:rPr>
-        <w:t xml:space="preserve">, </w:t>
+        <w:t>, C++</w:t>
       </w:r>
       <w:r>
         <w:rPr>
@@ -1365,7 +1385,7 @@
           <w:szCs w:val="20"/>
           <w:shd w:val="clear" w:color="auto" w:fill="FFFFFF"/>
         </w:rPr>
-        <w:t>Python</w:t>
+        <w:t>. F</w:t>
       </w:r>
       <w:r>
         <w:rPr>
@@ -1375,8 +1395,9 @@
           <w:szCs w:val="20"/>
           <w:shd w:val="clear" w:color="auto" w:fill="FFFFFF"/>
         </w:rPr>
-        <w:t>, PHP. F</w:t>
-      </w:r>
+        <w:t xml:space="preserve">amiliarity with </w:t>
+      </w:r>
+      <w:proofErr w:type="spellStart"/>
       <w:r>
         <w:rPr>
           <w:rFonts w:ascii="Times New Roman" w:hAnsi="Times New Roman" w:cs="Times New Roman"/>
@@ -1385,9 +1406,9 @@
           <w:szCs w:val="20"/>
           <w:shd w:val="clear" w:color="auto" w:fill="FFFFFF"/>
         </w:rPr>
-        <w:t xml:space="preserve">amiliarity with </w:t>
-      </w:r>
-      <w:proofErr w:type="spellStart"/>
+        <w:t>Javascript</w:t>
+      </w:r>
+      <w:proofErr w:type="spellEnd"/>
       <w:r>
         <w:rPr>
           <w:rFonts w:ascii="Times New Roman" w:hAnsi="Times New Roman" w:cs="Times New Roman"/>
@@ -1396,9 +1417,8 @@
           <w:szCs w:val="20"/>
           <w:shd w:val="clear" w:color="auto" w:fill="FFFFFF"/>
         </w:rPr>
-        <w:t>Javascript</w:t>
-      </w:r>
-      <w:proofErr w:type="spellEnd"/>
+        <w:t>,</w:t>
+      </w:r>
       <w:r>
         <w:rPr>
           <w:rFonts w:ascii="Times New Roman" w:hAnsi="Times New Roman" w:cs="Times New Roman"/>
@@ -1407,7 +1427,7 @@
           <w:szCs w:val="20"/>
           <w:shd w:val="clear" w:color="auto" w:fill="FFFFFF"/>
         </w:rPr>
-        <w:t>, Objective-C</w:t>
+        <w:t xml:space="preserve"> </w:t>
       </w:r>
       <w:r>
         <w:rPr>
@@ -1417,37 +1437,7 @@
           <w:szCs w:val="20"/>
           <w:shd w:val="clear" w:color="auto" w:fill="FFFFFF"/>
         </w:rPr>
-        <w:t>,</w:t>
-      </w:r>
-      <w:r>
-        <w:rPr>
-          <w:rFonts w:ascii="Times New Roman" w:hAnsi="Times New Roman" w:cs="Times New Roman"/>
-          <w:color w:val="222222"/>
-          <w:sz w:val="20"/>
-          <w:szCs w:val="20"/>
-          <w:shd w:val="clear" w:color="auto" w:fill="FFFFFF"/>
-        </w:rPr>
-        <w:t xml:space="preserve"> </w:t>
-      </w:r>
-      <w:r>
-        <w:rPr>
-          <w:rFonts w:ascii="Times New Roman" w:hAnsi="Times New Roman" w:cs="Times New Roman"/>
-          <w:color w:val="222222"/>
-          <w:sz w:val="20"/>
-          <w:szCs w:val="20"/>
-          <w:shd w:val="clear" w:color="auto" w:fill="FFFFFF"/>
-        </w:rPr>
-        <w:t>My</w:t>
-      </w:r>
-      <w:r>
-        <w:rPr>
-          <w:rFonts w:ascii="Times New Roman" w:hAnsi="Times New Roman" w:cs="Times New Roman"/>
-          <w:color w:val="222222"/>
-          <w:sz w:val="20"/>
-          <w:szCs w:val="20"/>
-          <w:shd w:val="clear" w:color="auto" w:fill="FFFFFF"/>
-        </w:rPr>
-        <w:t>SQL</w:t>
+        <w:t>PHP</w:t>
       </w:r>
     </w:p>
     <w:p>
@@ -1512,8 +1502,29 @@
           <w:szCs w:val="20"/>
           <w:shd w:val="clear" w:color="auto" w:fill="FFFFFF"/>
         </w:rPr>
+        <w:t>, UNIX</w:t>
+      </w:r>
+      <w:r>
+        <w:rPr>
+          <w:rFonts w:ascii="Times New Roman" w:hAnsi="Times New Roman" w:cs="Times New Roman"/>
+          <w:color w:val="222222"/>
+          <w:sz w:val="20"/>
+          <w:szCs w:val="20"/>
+          <w:shd w:val="clear" w:color="auto" w:fill="FFFFFF"/>
+        </w:rPr>
+        <w:t>, EAGLE</w:t>
+      </w:r>
+      <w:r>
+        <w:rPr>
+          <w:rFonts w:ascii="Times New Roman" w:hAnsi="Times New Roman" w:cs="Times New Roman"/>
+          <w:color w:val="222222"/>
+          <w:sz w:val="20"/>
+          <w:szCs w:val="20"/>
+          <w:shd w:val="clear" w:color="auto" w:fill="FFFFFF"/>
+        </w:rPr>
         <w:t xml:space="preserve">, </w:t>
       </w:r>
+      <w:proofErr w:type="spellStart"/>
       <w:r>
         <w:rPr>
           <w:rFonts w:ascii="Times New Roman" w:hAnsi="Times New Roman" w:cs="Times New Roman"/>
@@ -1522,8 +1533,9 @@
           <w:szCs w:val="20"/>
           <w:shd w:val="clear" w:color="auto" w:fill="FFFFFF"/>
         </w:rPr>
-        <w:t xml:space="preserve">Windows 7, </w:t>
-      </w:r>
+        <w:t>MatLab</w:t>
+      </w:r>
+      <w:proofErr w:type="spellEnd"/>
       <w:r>
         <w:rPr>
           <w:rFonts w:ascii="Times New Roman" w:hAnsi="Times New Roman" w:cs="Times New Roman"/>
@@ -1532,8 +1544,10 @@
           <w:szCs w:val="20"/>
           <w:shd w:val="clear" w:color="auto" w:fill="FFFFFF"/>
         </w:rPr>
-        <w:t>UNIX</w:t>
-      </w:r>
+        <w:t xml:space="preserve"> </w:t>
+      </w:r>
+      <w:bookmarkStart w:id="0" w:name="_GoBack"/>
+      <w:bookmarkEnd w:id="0"/>
       <w:r>
         <w:rPr>
           <w:rFonts w:ascii="Times New Roman" w:hAnsi="Times New Roman" w:cs="Times New Roman"/>
@@ -1542,7 +1556,7 @@
           <w:szCs w:val="20"/>
           <w:shd w:val="clear" w:color="auto" w:fill="FFFFFF"/>
         </w:rPr>
-        <w:t>, EAGLE</w:t>
+        <w:t>&amp; Simulink</w:t>
       </w:r>
       <w:r>
         <w:rPr>
@@ -1552,7 +1566,17 @@
           <w:szCs w:val="20"/>
           <w:shd w:val="clear" w:color="auto" w:fill="FFFFFF"/>
         </w:rPr>
-        <w:t xml:space="preserve">, </w:t>
+        <w:t>,</w:t>
+      </w:r>
+      <w:r>
+        <w:rPr>
+          <w:rFonts w:ascii="Times New Roman" w:hAnsi="Times New Roman" w:cs="Times New Roman"/>
+          <w:color w:val="222222"/>
+          <w:sz w:val="20"/>
+          <w:szCs w:val="20"/>
+          <w:shd w:val="clear" w:color="auto" w:fill="FFFFFF"/>
+        </w:rPr>
+        <w:t xml:space="preserve"> </w:t>
       </w:r>
       <w:proofErr w:type="spellStart"/>
       <w:r>
@@ -1563,7 +1587,7 @@
           <w:szCs w:val="20"/>
           <w:shd w:val="clear" w:color="auto" w:fill="FFFFFF"/>
         </w:rPr>
-        <w:t>MatLab</w:t>
+        <w:t>Solidworks</w:t>
       </w:r>
       <w:proofErr w:type="spellEnd"/>
       <w:r>
@@ -1574,7 +1598,17 @@
           <w:szCs w:val="20"/>
           <w:shd w:val="clear" w:color="auto" w:fill="FFFFFF"/>
         </w:rPr>
-        <w:t xml:space="preserve">, </w:t>
+        <w:t>,</w:t>
+      </w:r>
+      <w:r>
+        <w:rPr>
+          <w:rFonts w:ascii="Times New Roman" w:hAnsi="Times New Roman" w:cs="Times New Roman"/>
+          <w:color w:val="222222"/>
+          <w:sz w:val="20"/>
+          <w:szCs w:val="20"/>
+          <w:shd w:val="clear" w:color="auto" w:fill="FFFFFF"/>
+        </w:rPr>
+        <w:t xml:space="preserve"> </w:t>
       </w:r>
       <w:proofErr w:type="spellStart"/>
       <w:proofErr w:type="gramStart"/>
@@ -1586,19 +1620,7 @@
           <w:szCs w:val="20"/>
           <w:shd w:val="clear" w:color="auto" w:fill="FFFFFF"/>
         </w:rPr>
-        <w:t>Final</w:t>
-      </w:r>
-      <w:bookmarkStart w:id="0" w:name="_GoBack"/>
-      <w:bookmarkEnd w:id="0"/>
-      <w:r>
-        <w:rPr>
-          <w:rFonts w:ascii="Times New Roman" w:hAnsi="Times New Roman" w:cs="Times New Roman"/>
-          <w:color w:val="222222"/>
-          <w:sz w:val="20"/>
-          <w:szCs w:val="20"/>
-          <w:shd w:val="clear" w:color="auto" w:fill="FFFFFF"/>
-        </w:rPr>
-        <w:t>CutPro</w:t>
+        <w:t>FinalCutPro</w:t>
       </w:r>
       <w:proofErr w:type="spellEnd"/>
       <w:proofErr w:type="gramEnd"/>
@@ -1688,83 +1710,91 @@
         <w:spacing w:after="0" w:line="240" w:lineRule="auto"/>
         <w:rPr>
           <w:rFonts w:ascii="Times New Roman" w:hAnsi="Times New Roman" w:cs="Times New Roman"/>
-          <w:sz w:val="20"/>
-          <w:szCs w:val="20"/>
-        </w:rPr>
-      </w:pPr>
-      <w:r>
-        <w:rPr>
-          <w:rFonts w:ascii="Times New Roman" w:hAnsi="Times New Roman" w:cs="Times New Roman"/>
-          <w:b/>
-          <w:sz w:val="20"/>
-          <w:szCs w:val="20"/>
-        </w:rPr>
-        <w:t>Jordan’s Food of Distinction (JFOD)</w:t>
-      </w:r>
-      <w:r>
-        <w:rPr>
-          <w:rFonts w:ascii="Times New Roman" w:hAnsi="Times New Roman" w:cs="Times New Roman"/>
-          <w:sz w:val="20"/>
-          <w:szCs w:val="20"/>
-        </w:rPr>
-        <w:tab/>
-      </w:r>
-      <w:r>
-        <w:rPr>
-          <w:rFonts w:ascii="Times New Roman" w:hAnsi="Times New Roman" w:cs="Times New Roman"/>
-          <w:sz w:val="20"/>
-          <w:szCs w:val="20"/>
-        </w:rPr>
-        <w:tab/>
-      </w:r>
-      <w:r>
-        <w:rPr>
-          <w:rFonts w:ascii="Times New Roman" w:hAnsi="Times New Roman" w:cs="Times New Roman"/>
-          <w:sz w:val="20"/>
-          <w:szCs w:val="20"/>
-        </w:rPr>
-        <w:tab/>
-      </w:r>
-      <w:r>
-        <w:rPr>
-          <w:rFonts w:ascii="Times New Roman" w:hAnsi="Times New Roman" w:cs="Times New Roman"/>
-          <w:sz w:val="20"/>
-          <w:szCs w:val="20"/>
-        </w:rPr>
-        <w:tab/>
-      </w:r>
-      <w:r>
-        <w:rPr>
-          <w:rFonts w:ascii="Times New Roman" w:hAnsi="Times New Roman" w:cs="Times New Roman"/>
-          <w:sz w:val="20"/>
-          <w:szCs w:val="20"/>
-        </w:rPr>
-        <w:tab/>
-      </w:r>
-      <w:r>
-        <w:rPr>
-          <w:rFonts w:ascii="Times New Roman" w:hAnsi="Times New Roman" w:cs="Times New Roman"/>
-          <w:sz w:val="20"/>
-          <w:szCs w:val="20"/>
-        </w:rPr>
-        <w:tab/>
-      </w:r>
-      <w:r>
-        <w:rPr>
-          <w:rFonts w:ascii="Times New Roman" w:hAnsi="Times New Roman" w:cs="Times New Roman"/>
-          <w:sz w:val="20"/>
-          <w:szCs w:val="20"/>
-        </w:rPr>
-        <w:tab/>
-      </w:r>
-      <w:r>
-        <w:rPr>
-          <w:rFonts w:ascii="Times New Roman" w:hAnsi="Times New Roman" w:cs="Times New Roman"/>
-          <w:sz w:val="20"/>
-          <w:szCs w:val="20"/>
-        </w:rPr>
-        <w:tab/>
-        <w:t xml:space="preserve">    May 2014-August 2014</w:t>
+          <w:b/>
+          <w:sz w:val="20"/>
+          <w:szCs w:val="20"/>
+        </w:rPr>
+      </w:pPr>
+      <w:r>
+        <w:rPr>
+          <w:rFonts w:ascii="Times New Roman" w:hAnsi="Times New Roman" w:cs="Times New Roman"/>
+          <w:b/>
+          <w:sz w:val="20"/>
+          <w:szCs w:val="20"/>
+        </w:rPr>
+        <w:t>Harvard-HKUST Summer International Research Experience</w:t>
+      </w:r>
+      <w:r>
+        <w:rPr>
+          <w:rFonts w:ascii="Times New Roman" w:hAnsi="Times New Roman" w:cs="Times New Roman"/>
+          <w:b/>
+          <w:sz w:val="20"/>
+          <w:szCs w:val="20"/>
+        </w:rPr>
+        <w:tab/>
+      </w:r>
+      <w:r>
+        <w:rPr>
+          <w:rFonts w:ascii="Times New Roman" w:hAnsi="Times New Roman" w:cs="Times New Roman"/>
+          <w:b/>
+          <w:sz w:val="20"/>
+          <w:szCs w:val="20"/>
+        </w:rPr>
+        <w:tab/>
+      </w:r>
+      <w:r>
+        <w:rPr>
+          <w:rFonts w:ascii="Times New Roman" w:hAnsi="Times New Roman" w:cs="Times New Roman"/>
+          <w:b/>
+          <w:sz w:val="20"/>
+          <w:szCs w:val="20"/>
+        </w:rPr>
+        <w:tab/>
+        <w:t xml:space="preserve">      </w:t>
+      </w:r>
+      <w:r>
+        <w:rPr>
+          <w:rFonts w:ascii="Times New Roman" w:hAnsi="Times New Roman" w:cs="Times New Roman"/>
+          <w:b/>
+          <w:sz w:val="20"/>
+          <w:szCs w:val="20"/>
+        </w:rPr>
+        <w:tab/>
+        <w:t xml:space="preserve"> </w:t>
+      </w:r>
+      <w:r>
+        <w:rPr>
+          <w:rFonts w:ascii="Times New Roman" w:hAnsi="Times New Roman" w:cs="Times New Roman"/>
+          <w:b/>
+          <w:sz w:val="20"/>
+          <w:szCs w:val="20"/>
+        </w:rPr>
+        <w:tab/>
+        <w:t xml:space="preserve">    </w:t>
+      </w:r>
+      <w:r>
+        <w:rPr>
+          <w:rFonts w:ascii="Times New Roman" w:hAnsi="Times New Roman" w:cs="Times New Roman"/>
+          <w:sz w:val="20"/>
+          <w:szCs w:val="20"/>
+        </w:rPr>
+        <w:t>June 2015-August</w:t>
+      </w:r>
+      <w:r>
+        <w:rPr>
+          <w:rFonts w:ascii="Times New Roman" w:hAnsi="Times New Roman" w:cs="Times New Roman"/>
+          <w:sz w:val="20"/>
+          <w:szCs w:val="20"/>
+        </w:rPr>
+        <w:t xml:space="preserve"> 201</w:t>
+      </w:r>
+      <w:r>
+        <w:rPr>
+          <w:rFonts w:ascii="Times New Roman" w:hAnsi="Times New Roman" w:cs="Times New Roman"/>
+          <w:sz w:val="20"/>
+          <w:szCs w:val="20"/>
+        </w:rPr>
+        <w:t>5</w:t>
       </w:r>
     </w:p>
     <w:p>
@@ -1784,7 +1814,7 @@
           <w:sz w:val="20"/>
           <w:szCs w:val="20"/>
         </w:rPr>
-        <w:t>Intern</w:t>
+        <w:t>Researcher</w:t>
       </w:r>
     </w:p>
     <w:p>
@@ -1803,47 +1833,41 @@
           <w:sz w:val="20"/>
           <w:szCs w:val="20"/>
         </w:rPr>
-        <w:t>Worked in Chicago, as an all around assistant for any tasks/leadership required, at a high-end catering business. This included assisting in food preparation, setting up and closing d</w:t>
-      </w:r>
-      <w:r>
-        <w:rPr>
-          <w:rFonts w:ascii="Times New Roman" w:hAnsi="Times New Roman" w:cs="Times New Roman"/>
-          <w:sz w:val="20"/>
-          <w:szCs w:val="20"/>
-        </w:rPr>
-        <w:t>own the events</w:t>
-      </w:r>
-      <w:r>
-        <w:rPr>
-          <w:rFonts w:ascii="Times New Roman" w:hAnsi="Times New Roman" w:cs="Times New Roman"/>
-          <w:sz w:val="20"/>
-          <w:szCs w:val="20"/>
-        </w:rPr>
-        <w:t xml:space="preserve"> (25-300 persons)</w:t>
-      </w:r>
-      <w:r>
-        <w:rPr>
-          <w:rFonts w:ascii="Times New Roman" w:hAnsi="Times New Roman" w:cs="Times New Roman"/>
-          <w:sz w:val="20"/>
-          <w:szCs w:val="20"/>
-        </w:rPr>
-        <w:t>, as well as</w:t>
-      </w:r>
-      <w:r>
-        <w:rPr>
-          <w:rFonts w:ascii="Times New Roman" w:hAnsi="Times New Roman" w:cs="Times New Roman"/>
-          <w:sz w:val="20"/>
-          <w:szCs w:val="20"/>
-        </w:rPr>
-        <w:t xml:space="preserve"> being a waiter</w:t>
-      </w:r>
-      <w:r>
-        <w:rPr>
-          <w:rFonts w:ascii="Times New Roman" w:hAnsi="Times New Roman" w:cs="Times New Roman"/>
-          <w:sz w:val="20"/>
-          <w:szCs w:val="20"/>
-        </w:rPr>
-        <w:t xml:space="preserve"> during the event if needed.</w:t>
+        <w:t xml:space="preserve">Worked on an engineering design project with UAVs. Built a delivery system that utilized </w:t>
+      </w:r>
+      <w:proofErr w:type="spellStart"/>
+      <w:r>
+        <w:rPr>
+          <w:rFonts w:ascii="Times New Roman" w:hAnsi="Times New Roman" w:cs="Times New Roman"/>
+          <w:sz w:val="20"/>
+          <w:szCs w:val="20"/>
+        </w:rPr>
+        <w:t>quadcopters</w:t>
+      </w:r>
+      <w:proofErr w:type="spellEnd"/>
+      <w:r>
+        <w:rPr>
+          <w:rFonts w:ascii="Times New Roman" w:hAnsi="Times New Roman" w:cs="Times New Roman"/>
+          <w:sz w:val="20"/>
+          <w:szCs w:val="20"/>
+        </w:rPr>
+        <w:t xml:space="preserve"> to deliver small packages on autonomous routines. I</w:t>
+      </w:r>
+      <w:r>
+        <w:rPr>
+          <w:rFonts w:ascii="Times New Roman" w:hAnsi="Times New Roman" w:cs="Times New Roman"/>
+          <w:sz w:val="20"/>
+          <w:szCs w:val="20"/>
+        </w:rPr>
+        <w:t xml:space="preserve"> </w:t>
+      </w:r>
+      <w:r>
+        <w:rPr>
+          <w:rFonts w:ascii="Times New Roman" w:hAnsi="Times New Roman" w:cs="Times New Roman"/>
+          <w:sz w:val="20"/>
+          <w:szCs w:val="20"/>
+        </w:rPr>
+        <w:t>worked with the firmware to enable an autonomous flight routine and object detection/avoidance.</w:t>
       </w:r>
     </w:p>
     <w:p>
@@ -1851,152 +1875,83 @@
         <w:spacing w:after="0" w:line="240" w:lineRule="auto"/>
         <w:rPr>
           <w:rFonts w:ascii="Times New Roman" w:hAnsi="Times New Roman" w:cs="Times New Roman"/>
-          <w:b/>
-          <w:sz w:val="20"/>
-          <w:szCs w:val="20"/>
-        </w:rPr>
-      </w:pPr>
-      <w:r>
-        <w:rPr>
-          <w:rFonts w:ascii="Times New Roman" w:hAnsi="Times New Roman" w:cs="Times New Roman"/>
-          <w:b/>
-          <w:sz w:val="20"/>
-          <w:szCs w:val="20"/>
-        </w:rPr>
-        <w:t>HSA</w:t>
-      </w:r>
-      <w:r>
-        <w:rPr>
-          <w:rFonts w:ascii="Times New Roman" w:hAnsi="Times New Roman" w:cs="Times New Roman"/>
-          <w:b/>
-          <w:sz w:val="20"/>
-          <w:szCs w:val="20"/>
-        </w:rPr>
-        <w:t xml:space="preserve"> Cleaners</w:t>
-      </w:r>
-      <w:r>
-        <w:rPr>
-          <w:rFonts w:ascii="Times New Roman" w:hAnsi="Times New Roman" w:cs="Times New Roman"/>
-          <w:b/>
-          <w:sz w:val="20"/>
-          <w:szCs w:val="20"/>
-        </w:rPr>
-        <w:t xml:space="preserve"> </w:t>
-      </w:r>
-      <w:r>
-        <w:rPr>
-          <w:rFonts w:ascii="Times New Roman" w:hAnsi="Times New Roman" w:cs="Times New Roman"/>
-          <w:b/>
-          <w:sz w:val="20"/>
-          <w:szCs w:val="20"/>
-        </w:rPr>
-        <w:tab/>
-      </w:r>
-      <w:r>
-        <w:rPr>
-          <w:rFonts w:ascii="Times New Roman" w:hAnsi="Times New Roman" w:cs="Times New Roman"/>
-          <w:b/>
-          <w:sz w:val="20"/>
-          <w:szCs w:val="20"/>
-        </w:rPr>
-        <w:tab/>
-      </w:r>
-      <w:r>
-        <w:rPr>
-          <w:rFonts w:ascii="Times New Roman" w:hAnsi="Times New Roman" w:cs="Times New Roman"/>
-          <w:b/>
-          <w:sz w:val="20"/>
-          <w:szCs w:val="20"/>
-        </w:rPr>
-        <w:tab/>
-      </w:r>
-      <w:r>
-        <w:rPr>
-          <w:rFonts w:ascii="Times New Roman" w:hAnsi="Times New Roman" w:cs="Times New Roman"/>
-          <w:b/>
-          <w:sz w:val="20"/>
-          <w:szCs w:val="20"/>
-        </w:rPr>
-        <w:tab/>
-      </w:r>
-      <w:r>
-        <w:rPr>
-          <w:rFonts w:ascii="Times New Roman" w:hAnsi="Times New Roman" w:cs="Times New Roman"/>
-          <w:b/>
-          <w:sz w:val="20"/>
-          <w:szCs w:val="20"/>
-        </w:rPr>
-        <w:tab/>
-      </w:r>
-      <w:r>
-        <w:rPr>
-          <w:rFonts w:ascii="Times New Roman" w:hAnsi="Times New Roman" w:cs="Times New Roman"/>
-          <w:b/>
-          <w:sz w:val="20"/>
-          <w:szCs w:val="20"/>
-        </w:rPr>
-        <w:tab/>
-      </w:r>
-      <w:r>
-        <w:rPr>
-          <w:rFonts w:ascii="Times New Roman" w:hAnsi="Times New Roman" w:cs="Times New Roman"/>
-          <w:b/>
-          <w:sz w:val="20"/>
-          <w:szCs w:val="20"/>
-        </w:rPr>
-        <w:tab/>
-      </w:r>
-      <w:r>
-        <w:rPr>
-          <w:rFonts w:ascii="Times New Roman" w:hAnsi="Times New Roman" w:cs="Times New Roman"/>
-          <w:b/>
-          <w:sz w:val="20"/>
-          <w:szCs w:val="20"/>
-        </w:rPr>
-        <w:tab/>
-      </w:r>
-      <w:r>
-        <w:rPr>
-          <w:rFonts w:ascii="Times New Roman" w:hAnsi="Times New Roman" w:cs="Times New Roman"/>
-          <w:b/>
-          <w:sz w:val="20"/>
-          <w:szCs w:val="20"/>
-        </w:rPr>
-        <w:tab/>
-      </w:r>
-      <w:r>
-        <w:rPr>
-          <w:rFonts w:ascii="Times New Roman" w:hAnsi="Times New Roman" w:cs="Times New Roman"/>
-          <w:b/>
-          <w:sz w:val="20"/>
-          <w:szCs w:val="20"/>
-        </w:rPr>
-        <w:tab/>
-      </w:r>
-      <w:r>
-        <w:rPr>
-          <w:rFonts w:ascii="Times New Roman" w:hAnsi="Times New Roman" w:cs="Times New Roman"/>
-          <w:b/>
-          <w:sz w:val="20"/>
-          <w:szCs w:val="20"/>
-        </w:rPr>
-        <w:t xml:space="preserve">            </w:t>
-      </w:r>
-      <w:r>
-        <w:rPr>
-          <w:rFonts w:ascii="Times New Roman" w:hAnsi="Times New Roman" w:cs="Times New Roman"/>
-          <w:sz w:val="20"/>
-          <w:szCs w:val="20"/>
-        </w:rPr>
-        <w:t>October 2013-</w:t>
-      </w:r>
-      <w:r>
-        <w:rPr>
-          <w:rFonts w:ascii="Times New Roman" w:hAnsi="Times New Roman" w:cs="Times New Roman"/>
-          <w:sz w:val="20"/>
-          <w:szCs w:val="20"/>
-        </w:rPr>
-        <w:t>January 2014</w:t>
+          <w:sz w:val="20"/>
+          <w:szCs w:val="20"/>
+        </w:rPr>
+      </w:pPr>
+      <w:r>
+        <w:rPr>
+          <w:rFonts w:ascii="Times New Roman" w:hAnsi="Times New Roman" w:cs="Times New Roman"/>
+          <w:b/>
+          <w:sz w:val="20"/>
+          <w:szCs w:val="20"/>
+        </w:rPr>
+        <w:t>Jordan’s Food of Distinction (JFOD)</w:t>
+      </w:r>
+      <w:r>
+        <w:rPr>
+          <w:rFonts w:ascii="Times New Roman" w:hAnsi="Times New Roman" w:cs="Times New Roman"/>
+          <w:sz w:val="20"/>
+          <w:szCs w:val="20"/>
+        </w:rPr>
+        <w:tab/>
+      </w:r>
+      <w:r>
+        <w:rPr>
+          <w:rFonts w:ascii="Times New Roman" w:hAnsi="Times New Roman" w:cs="Times New Roman"/>
+          <w:sz w:val="20"/>
+          <w:szCs w:val="20"/>
+        </w:rPr>
+        <w:tab/>
+      </w:r>
+      <w:r>
+        <w:rPr>
+          <w:rFonts w:ascii="Times New Roman" w:hAnsi="Times New Roman" w:cs="Times New Roman"/>
+          <w:sz w:val="20"/>
+          <w:szCs w:val="20"/>
+        </w:rPr>
+        <w:tab/>
+      </w:r>
+      <w:r>
+        <w:rPr>
+          <w:rFonts w:ascii="Times New Roman" w:hAnsi="Times New Roman" w:cs="Times New Roman"/>
+          <w:sz w:val="20"/>
+          <w:szCs w:val="20"/>
+        </w:rPr>
+        <w:tab/>
+      </w:r>
+      <w:r>
+        <w:rPr>
+          <w:rFonts w:ascii="Times New Roman" w:hAnsi="Times New Roman" w:cs="Times New Roman"/>
+          <w:sz w:val="20"/>
+          <w:szCs w:val="20"/>
+        </w:rPr>
+        <w:tab/>
+      </w:r>
+      <w:r>
+        <w:rPr>
+          <w:rFonts w:ascii="Times New Roman" w:hAnsi="Times New Roman" w:cs="Times New Roman"/>
+          <w:sz w:val="20"/>
+          <w:szCs w:val="20"/>
+        </w:rPr>
+        <w:tab/>
+      </w:r>
+      <w:r>
+        <w:rPr>
+          <w:rFonts w:ascii="Times New Roman" w:hAnsi="Times New Roman" w:cs="Times New Roman"/>
+          <w:sz w:val="20"/>
+          <w:szCs w:val="20"/>
+        </w:rPr>
+        <w:tab/>
+      </w:r>
+      <w:r>
+        <w:rPr>
+          <w:rFonts w:ascii="Times New Roman" w:hAnsi="Times New Roman" w:cs="Times New Roman"/>
+          <w:sz w:val="20"/>
+          <w:szCs w:val="20"/>
+        </w:rPr>
+        <w:tab/>
+        <w:t xml:space="preserve">    May 2014-August 2014</w:t>
       </w:r>
     </w:p>
     <w:p>
@@ -2016,7 +1971,7 @@
           <w:sz w:val="20"/>
           <w:szCs w:val="20"/>
         </w:rPr>
-        <w:t>Sales Associate</w:t>
+        <w:t>Intern</w:t>
       </w:r>
     </w:p>
     <w:p>
@@ -2035,31 +1990,47 @@
           <w:sz w:val="20"/>
           <w:szCs w:val="20"/>
         </w:rPr>
-        <w:t xml:space="preserve">Worked as a Sales Associate for the largest student run business </w:t>
-      </w:r>
-      <w:r>
-        <w:rPr>
-          <w:rFonts w:ascii="Times New Roman" w:hAnsi="Times New Roman" w:cs="Times New Roman"/>
-          <w:sz w:val="20"/>
-          <w:szCs w:val="20"/>
-        </w:rPr>
-        <w:t>at Harvard</w:t>
-      </w:r>
-      <w:r>
-        <w:rPr>
-          <w:rFonts w:ascii="Times New Roman" w:hAnsi="Times New Roman" w:cs="Times New Roman"/>
-          <w:sz w:val="20"/>
-          <w:szCs w:val="20"/>
-        </w:rPr>
-        <w:t>. This include</w:t>
-      </w:r>
-      <w:r>
-        <w:rPr>
-          <w:rFonts w:ascii="Times New Roman" w:hAnsi="Times New Roman" w:cs="Times New Roman"/>
-          <w:sz w:val="20"/>
-          <w:szCs w:val="20"/>
-        </w:rPr>
-        <w:t>d opening the storefront, working as a sales clerk for the dry cleaners, and working customer service.</w:t>
+        <w:t>Worked in Chicago, as an all around assistant for any tasks/leadership required, at a high-end catering business. This included assisting in food preparation, setting up and closing d</w:t>
+      </w:r>
+      <w:r>
+        <w:rPr>
+          <w:rFonts w:ascii="Times New Roman" w:hAnsi="Times New Roman" w:cs="Times New Roman"/>
+          <w:sz w:val="20"/>
+          <w:szCs w:val="20"/>
+        </w:rPr>
+        <w:t>own the events</w:t>
+      </w:r>
+      <w:r>
+        <w:rPr>
+          <w:rFonts w:ascii="Times New Roman" w:hAnsi="Times New Roman" w:cs="Times New Roman"/>
+          <w:sz w:val="20"/>
+          <w:szCs w:val="20"/>
+        </w:rPr>
+        <w:t xml:space="preserve"> (25-300 persons)</w:t>
+      </w:r>
+      <w:r>
+        <w:rPr>
+          <w:rFonts w:ascii="Times New Roman" w:hAnsi="Times New Roman" w:cs="Times New Roman"/>
+          <w:sz w:val="20"/>
+          <w:szCs w:val="20"/>
+        </w:rPr>
+        <w:t>, as well as</w:t>
+      </w:r>
+      <w:r>
+        <w:rPr>
+          <w:rFonts w:ascii="Times New Roman" w:hAnsi="Times New Roman" w:cs="Times New Roman"/>
+          <w:sz w:val="20"/>
+          <w:szCs w:val="20"/>
+        </w:rPr>
+        <w:t xml:space="preserve"> being a waiter</w:t>
+      </w:r>
+      <w:r>
+        <w:rPr>
+          <w:rFonts w:ascii="Times New Roman" w:hAnsi="Times New Roman" w:cs="Times New Roman"/>
+          <w:sz w:val="20"/>
+          <w:szCs w:val="20"/>
+        </w:rPr>
+        <w:t xml:space="preserve"> during the event if needed.</w:t>
       </w:r>
     </w:p>
     <w:p>
@@ -2079,25 +2050,24 @@
           <w:sz w:val="20"/>
           <w:szCs w:val="20"/>
         </w:rPr>
-        <w:t>C</w:t>
-      </w:r>
-      <w:r>
-        <w:rPr>
-          <w:rFonts w:ascii="Times New Roman" w:hAnsi="Times New Roman" w:cs="Times New Roman"/>
-          <w:b/>
-          <w:sz w:val="20"/>
-          <w:szCs w:val="20"/>
-        </w:rPr>
-        <w:t>hicago Area</w:t>
-      </w:r>
-      <w:r>
-        <w:rPr>
-          <w:rFonts w:ascii="Times New Roman" w:hAnsi="Times New Roman" w:cs="Times New Roman"/>
-          <w:b/>
-          <w:sz w:val="20"/>
-          <w:szCs w:val="20"/>
-        </w:rPr>
-        <w:tab/>
+        <w:t>HSA</w:t>
+      </w:r>
+      <w:r>
+        <w:rPr>
+          <w:rFonts w:ascii="Times New Roman" w:hAnsi="Times New Roman" w:cs="Times New Roman"/>
+          <w:b/>
+          <w:sz w:val="20"/>
+          <w:szCs w:val="20"/>
+        </w:rPr>
+        <w:t xml:space="preserve"> Cleaners</w:t>
+      </w:r>
+      <w:r>
+        <w:rPr>
+          <w:rFonts w:ascii="Times New Roman" w:hAnsi="Times New Roman" w:cs="Times New Roman"/>
+          <w:b/>
+          <w:sz w:val="20"/>
+          <w:szCs w:val="20"/>
+        </w:rPr>
         <w:t xml:space="preserve"> </w:t>
       </w:r>
       <w:r>
@@ -2171,25 +2141,49 @@
           <w:szCs w:val="20"/>
         </w:rPr>
         <w:tab/>
-        <w:t xml:space="preserve">      </w:t>
-      </w:r>
-      <w:r>
-        <w:rPr>
-          <w:rFonts w:ascii="Times New Roman" w:hAnsi="Times New Roman" w:cs="Times New Roman"/>
-          <w:b/>
-          <w:sz w:val="20"/>
-          <w:szCs w:val="20"/>
-        </w:rPr>
-        <w:tab/>
-        <w:t xml:space="preserve">     </w:t>
-      </w:r>
-      <w:r>
-        <w:rPr>
-          <w:rFonts w:ascii="Times New Roman" w:hAnsi="Times New Roman" w:cs="Times New Roman"/>
-          <w:sz w:val="20"/>
-          <w:szCs w:val="20"/>
-        </w:rPr>
-        <w:t>Around Spring 2012 – Fall 2013</w:t>
+      </w:r>
+      <w:r>
+        <w:rPr>
+          <w:rFonts w:ascii="Times New Roman" w:hAnsi="Times New Roman" w:cs="Times New Roman"/>
+          <w:b/>
+          <w:sz w:val="20"/>
+          <w:szCs w:val="20"/>
+        </w:rPr>
+        <w:tab/>
+      </w:r>
+      <w:r>
+        <w:rPr>
+          <w:rFonts w:ascii="Times New Roman" w:hAnsi="Times New Roman" w:cs="Times New Roman"/>
+          <w:b/>
+          <w:sz w:val="20"/>
+          <w:szCs w:val="20"/>
+        </w:rPr>
+        <w:tab/>
+      </w:r>
+      <w:r>
+        <w:rPr>
+          <w:rFonts w:ascii="Times New Roman" w:hAnsi="Times New Roman" w:cs="Times New Roman"/>
+          <w:b/>
+          <w:sz w:val="20"/>
+          <w:szCs w:val="20"/>
+        </w:rPr>
+        <w:t xml:space="preserve">            </w:t>
+      </w:r>
+      <w:r>
+        <w:rPr>
+          <w:rFonts w:ascii="Times New Roman" w:hAnsi="Times New Roman" w:cs="Times New Roman"/>
+          <w:sz w:val="20"/>
+          <w:szCs w:val="20"/>
+        </w:rPr>
+        <w:t>October 2013-</w:t>
+      </w:r>
+      <w:r>
+        <w:rPr>
+          <w:rFonts w:ascii="Times New Roman" w:hAnsi="Times New Roman" w:cs="Times New Roman"/>
+          <w:sz w:val="20"/>
+          <w:szCs w:val="20"/>
+        </w:rPr>
+        <w:t>January 2014</w:t>
       </w:r>
     </w:p>
     <w:p>
@@ -2209,7 +2203,7 @@
           <w:sz w:val="20"/>
           <w:szCs w:val="20"/>
         </w:rPr>
-        <w:t>Assistant Skating Coach</w:t>
+        <w:t>Sales Associate</w:t>
       </w:r>
     </w:p>
     <w:p>
@@ -2228,51 +2222,31 @@
           <w:sz w:val="20"/>
           <w:szCs w:val="20"/>
         </w:rPr>
-        <w:t xml:space="preserve">Assisted Cindy </w:t>
-      </w:r>
-      <w:proofErr w:type="spellStart"/>
-      <w:r>
-        <w:rPr>
-          <w:rFonts w:ascii="Times New Roman" w:hAnsi="Times New Roman" w:cs="Times New Roman"/>
-          <w:sz w:val="20"/>
-          <w:szCs w:val="20"/>
-        </w:rPr>
-        <w:t>Caprel</w:t>
-      </w:r>
-      <w:proofErr w:type="spellEnd"/>
-      <w:r>
-        <w:rPr>
-          <w:rFonts w:ascii="Times New Roman" w:hAnsi="Times New Roman" w:cs="Times New Roman"/>
-          <w:sz w:val="20"/>
-          <w:szCs w:val="20"/>
-        </w:rPr>
-        <w:t xml:space="preserve"> and Kristen </w:t>
-      </w:r>
-      <w:proofErr w:type="spellStart"/>
-      <w:r>
-        <w:rPr>
-          <w:rFonts w:ascii="Times New Roman" w:hAnsi="Times New Roman" w:cs="Times New Roman"/>
-          <w:sz w:val="20"/>
-          <w:szCs w:val="20"/>
-        </w:rPr>
-        <w:t>Mita</w:t>
-      </w:r>
-      <w:proofErr w:type="spellEnd"/>
-      <w:r>
-        <w:rPr>
-          <w:rFonts w:ascii="Times New Roman" w:hAnsi="Times New Roman" w:cs="Times New Roman"/>
-          <w:sz w:val="20"/>
-          <w:szCs w:val="20"/>
-        </w:rPr>
-        <w:t xml:space="preserve"> in coaching </w:t>
-      </w:r>
-      <w:r>
-        <w:rPr>
-          <w:rFonts w:ascii="Times New Roman" w:hAnsi="Times New Roman" w:cs="Times New Roman"/>
-          <w:sz w:val="20"/>
-          <w:szCs w:val="20"/>
-        </w:rPr>
-        <w:t>a team of figure skaters in on and off ice warm-up routines and drills as well as in assisting to lead and coordinate a team of skaters at several competitions.</w:t>
+        <w:t xml:space="preserve">Worked as a Sales Associate for the largest student run business </w:t>
+      </w:r>
+      <w:r>
+        <w:rPr>
+          <w:rFonts w:ascii="Times New Roman" w:hAnsi="Times New Roman" w:cs="Times New Roman"/>
+          <w:sz w:val="20"/>
+          <w:szCs w:val="20"/>
+        </w:rPr>
+        <w:t>at Harvard</w:t>
+      </w:r>
+      <w:r>
+        <w:rPr>
+          <w:rFonts w:ascii="Times New Roman" w:hAnsi="Times New Roman" w:cs="Times New Roman"/>
+          <w:sz w:val="20"/>
+          <w:szCs w:val="20"/>
+        </w:rPr>
+        <w:t>. This include</w:t>
+      </w:r>
+      <w:r>
+        <w:rPr>
+          <w:rFonts w:ascii="Times New Roman" w:hAnsi="Times New Roman" w:cs="Times New Roman"/>
+          <w:sz w:val="20"/>
+          <w:szCs w:val="20"/>
+        </w:rPr>
+        <w:t>d opening the storefront, working as a sales clerk for the dry cleaners, and working customer service.</w:t>
       </w:r>
     </w:p>
     <w:p>
@@ -2295,6 +2269,15 @@
         </w:rPr>
         <w:t>Projects</w:t>
       </w:r>
+      <w:r>
+        <w:rPr>
+          <w:rFonts w:ascii="Times New Roman" w:hAnsi="Times New Roman" w:cs="Times New Roman"/>
+          <w:b/>
+          <w:sz w:val="26"/>
+          <w:szCs w:val="26"/>
+        </w:rPr>
+        <w:t>*</w:t>
+      </w:r>
     </w:p>
     <w:p>
       <w:pPr>
@@ -2312,15 +2295,16 @@
           <w:sz w:val="20"/>
           <w:szCs w:val="20"/>
         </w:rPr>
-        <w:t>Inductive Door Opener:</w:t>
-      </w:r>
-      <w:r>
-        <w:rPr>
-          <w:rFonts w:ascii="Times New Roman" w:hAnsi="Times New Roman" w:cs="Times New Roman"/>
-          <w:sz w:val="20"/>
-          <w:szCs w:val="20"/>
-        </w:rPr>
-        <w:tab/>
+        <w:t>Sleep Tracking Smart watch</w:t>
+      </w:r>
+      <w:r>
+        <w:rPr>
+          <w:rFonts w:ascii="Times New Roman" w:hAnsi="Times New Roman" w:cs="Times New Roman"/>
+          <w:b/>
+          <w:sz w:val="20"/>
+          <w:szCs w:val="20"/>
+        </w:rPr>
+        <w:t>:</w:t>
       </w:r>
       <w:r>
         <w:rPr>
@@ -2407,321 +2391,83 @@
     <w:p>
       <w:pPr>
         <w:spacing w:after="0" w:line="240" w:lineRule="auto"/>
-        <w:ind w:left="720"/>
-        <w:rPr>
-          <w:rFonts w:ascii="Times New Roman" w:hAnsi="Times New Roman" w:cs="Times New Roman"/>
-          <w:sz w:val="20"/>
-          <w:szCs w:val="20"/>
-        </w:rPr>
-      </w:pPr>
-      <w:r>
-        <w:rPr>
-          <w:rFonts w:ascii="Times New Roman" w:hAnsi="Times New Roman" w:cs="Times New Roman"/>
-          <w:sz w:val="20"/>
-          <w:szCs w:val="20"/>
-        </w:rPr>
-        <w:t xml:space="preserve">Worked in a group of two to create a device that could unlock a door after having a correct passcode being </w:t>
-      </w:r>
-      <w:r>
-        <w:rPr>
-          <w:rFonts w:ascii="Times New Roman" w:hAnsi="Times New Roman" w:cs="Times New Roman"/>
-          <w:sz w:val="20"/>
-          <w:szCs w:val="20"/>
-        </w:rPr>
-        <w:t xml:space="preserve">“knocked” </w:t>
-      </w:r>
-      <w:r>
-        <w:rPr>
-          <w:rFonts w:ascii="Times New Roman" w:hAnsi="Times New Roman" w:cs="Times New Roman"/>
-          <w:sz w:val="20"/>
-          <w:szCs w:val="20"/>
-        </w:rPr>
-        <w:t xml:space="preserve">in. This project utilized </w:t>
-      </w:r>
-      <w:r>
-        <w:rPr>
-          <w:rFonts w:ascii="Times New Roman" w:hAnsi="Times New Roman" w:cs="Times New Roman"/>
-          <w:sz w:val="20"/>
-          <w:szCs w:val="20"/>
-        </w:rPr>
-        <w:t xml:space="preserve">a magnetic coil as an </w:t>
-      </w:r>
-      <w:r>
-        <w:rPr>
-          <w:rFonts w:ascii="Times New Roman" w:hAnsi="Times New Roman" w:cs="Times New Roman"/>
-          <w:sz w:val="20"/>
-          <w:szCs w:val="20"/>
-        </w:rPr>
-        <w:t>NFC</w:t>
-      </w:r>
-      <w:r>
-        <w:rPr>
-          <w:rFonts w:ascii="Times New Roman" w:hAnsi="Times New Roman" w:cs="Times New Roman"/>
-          <w:sz w:val="20"/>
-          <w:szCs w:val="20"/>
-        </w:rPr>
-        <w:t xml:space="preserve"> device. </w:t>
-      </w:r>
-      <w:r>
-        <w:rPr>
-          <w:rFonts w:ascii="Times New Roman" w:hAnsi="Times New Roman" w:cs="Times New Roman"/>
-          <w:sz w:val="20"/>
-          <w:szCs w:val="20"/>
-        </w:rPr>
-        <w:t>A piezoelectric sensor generated voltages</w:t>
-      </w:r>
-      <w:r>
-        <w:rPr>
-          <w:rFonts w:ascii="Times New Roman" w:hAnsi="Times New Roman" w:cs="Times New Roman"/>
-          <w:sz w:val="20"/>
-          <w:szCs w:val="20"/>
-        </w:rPr>
-        <w:t xml:space="preserve"> (from knocking on the door) </w:t>
-      </w:r>
-      <w:r>
-        <w:rPr>
-          <w:rFonts w:ascii="Times New Roman" w:hAnsi="Times New Roman" w:cs="Times New Roman"/>
-          <w:sz w:val="20"/>
-          <w:szCs w:val="20"/>
-        </w:rPr>
-        <w:t xml:space="preserve">that </w:t>
-      </w:r>
-      <w:r>
-        <w:rPr>
-          <w:rFonts w:ascii="Times New Roman" w:hAnsi="Times New Roman" w:cs="Times New Roman"/>
-          <w:sz w:val="20"/>
-          <w:szCs w:val="20"/>
-        </w:rPr>
-        <w:t>were sent through the coil</w:t>
-      </w:r>
-      <w:r>
-        <w:rPr>
-          <w:rFonts w:ascii="Times New Roman" w:hAnsi="Times New Roman" w:cs="Times New Roman"/>
-          <w:sz w:val="20"/>
-          <w:szCs w:val="20"/>
-        </w:rPr>
-        <w:t xml:space="preserve"> after being passed through an AM circuit</w:t>
-      </w:r>
-      <w:r>
-        <w:rPr>
-          <w:rFonts w:ascii="Times New Roman" w:hAnsi="Times New Roman" w:cs="Times New Roman"/>
-          <w:sz w:val="20"/>
-          <w:szCs w:val="20"/>
-        </w:rPr>
-        <w:t xml:space="preserve">. A </w:t>
-      </w:r>
-      <w:r>
-        <w:rPr>
-          <w:rFonts w:ascii="Times New Roman" w:hAnsi="Times New Roman" w:cs="Times New Roman"/>
-          <w:sz w:val="20"/>
-          <w:szCs w:val="20"/>
-        </w:rPr>
-        <w:t>Hall</w:t>
-      </w:r>
-      <w:r>
-        <w:rPr>
-          <w:rFonts w:ascii="Times New Roman" w:hAnsi="Times New Roman" w:cs="Times New Roman"/>
-          <w:sz w:val="20"/>
-          <w:szCs w:val="20"/>
-        </w:rPr>
-        <w:t xml:space="preserve"> effect sensor picked this up and demodulated the signal before sending it to a microcontroller, which analyzed the code and unlocked the door.</w:t>
+        <w:ind w:left="720" w:hanging="720"/>
+        <w:rPr>
+          <w:rFonts w:ascii="Times New Roman" w:hAnsi="Times New Roman" w:cs="Times New Roman"/>
+          <w:sz w:val="20"/>
+          <w:szCs w:val="20"/>
+        </w:rPr>
+      </w:pPr>
+      <w:r>
+        <w:rPr>
+          <w:rFonts w:ascii="Times New Roman" w:hAnsi="Times New Roman" w:cs="Times New Roman"/>
+          <w:sz w:val="20"/>
+          <w:szCs w:val="20"/>
+        </w:rPr>
+        <w:tab/>
+        <w:t>Designed a smart watch that can track the quantity and quality of a person’s sleep. It consists of a 5x5cm PCB, which utilizes an accelerometer and heart rate sensor to track sleep. The design uses an E-ink display for low power. There are 4 buttons that enable the user to toggle between different displays (watch, graph, sleep data, and alarm). The expected battery life before recharging is a little over 48 hours.</w:t>
       </w:r>
     </w:p>
     <w:p>
       <w:pPr>
-        <w:spacing w:after="0" w:line="240" w:lineRule="auto"/>
-        <w:rPr>
-          <w:rFonts w:ascii="Times New Roman" w:hAnsi="Times New Roman" w:cs="Times New Roman"/>
-          <w:sz w:val="20"/>
-          <w:szCs w:val="20"/>
-        </w:rPr>
-      </w:pPr>
-      <w:r>
-        <w:rPr>
-          <w:rFonts w:ascii="Times New Roman" w:hAnsi="Times New Roman" w:cs="Times New Roman"/>
-          <w:b/>
-          <w:sz w:val="20"/>
-          <w:szCs w:val="20"/>
-        </w:rPr>
-        <w:t xml:space="preserve">Medical </w:t>
-      </w:r>
-      <w:proofErr w:type="spellStart"/>
-      <w:r>
-        <w:rPr>
-          <w:rFonts w:ascii="Times New Roman" w:hAnsi="Times New Roman" w:cs="Times New Roman"/>
-          <w:b/>
-          <w:sz w:val="20"/>
-          <w:szCs w:val="20"/>
-        </w:rPr>
-        <w:t>Tricorder</w:t>
-      </w:r>
-      <w:proofErr w:type="spellEnd"/>
-      <w:r>
-        <w:rPr>
-          <w:rFonts w:ascii="Times New Roman" w:hAnsi="Times New Roman" w:cs="Times New Roman"/>
-          <w:b/>
-          <w:sz w:val="20"/>
-          <w:szCs w:val="20"/>
-        </w:rPr>
-        <w:t>:</w:t>
-      </w:r>
-      <w:r>
-        <w:rPr>
-          <w:rFonts w:ascii="Times New Roman" w:hAnsi="Times New Roman" w:cs="Times New Roman"/>
-          <w:sz w:val="20"/>
-          <w:szCs w:val="20"/>
-        </w:rPr>
-        <w:tab/>
-      </w:r>
-      <w:r>
-        <w:rPr>
-          <w:rFonts w:ascii="Times New Roman" w:hAnsi="Times New Roman" w:cs="Times New Roman"/>
-          <w:sz w:val="20"/>
-          <w:szCs w:val="20"/>
-        </w:rPr>
-        <w:tab/>
-      </w:r>
-      <w:r>
-        <w:rPr>
-          <w:rFonts w:ascii="Times New Roman" w:hAnsi="Times New Roman" w:cs="Times New Roman"/>
-          <w:sz w:val="20"/>
-          <w:szCs w:val="20"/>
-        </w:rPr>
-        <w:tab/>
-      </w:r>
-      <w:r>
-        <w:rPr>
-          <w:rFonts w:ascii="Times New Roman" w:hAnsi="Times New Roman" w:cs="Times New Roman"/>
-          <w:sz w:val="20"/>
-          <w:szCs w:val="20"/>
-        </w:rPr>
-        <w:tab/>
-      </w:r>
-      <w:r>
-        <w:rPr>
-          <w:rFonts w:ascii="Times New Roman" w:hAnsi="Times New Roman" w:cs="Times New Roman"/>
-          <w:sz w:val="20"/>
-          <w:szCs w:val="20"/>
-        </w:rPr>
-        <w:tab/>
-      </w:r>
-      <w:r>
-        <w:rPr>
-          <w:rFonts w:ascii="Times New Roman" w:hAnsi="Times New Roman" w:cs="Times New Roman"/>
-          <w:sz w:val="20"/>
-          <w:szCs w:val="20"/>
-        </w:rPr>
-        <w:tab/>
-      </w:r>
-      <w:r>
-        <w:rPr>
-          <w:rFonts w:ascii="Times New Roman" w:hAnsi="Times New Roman" w:cs="Times New Roman"/>
-          <w:sz w:val="20"/>
-          <w:szCs w:val="20"/>
-        </w:rPr>
-        <w:tab/>
-      </w:r>
-      <w:r>
-        <w:rPr>
-          <w:rFonts w:ascii="Times New Roman" w:hAnsi="Times New Roman" w:cs="Times New Roman"/>
-          <w:sz w:val="20"/>
-          <w:szCs w:val="20"/>
-        </w:rPr>
-        <w:tab/>
-      </w:r>
-      <w:r>
-        <w:rPr>
-          <w:rFonts w:ascii="Times New Roman" w:hAnsi="Times New Roman" w:cs="Times New Roman"/>
-          <w:sz w:val="20"/>
-          <w:szCs w:val="20"/>
-        </w:rPr>
-        <w:tab/>
-      </w:r>
-      <w:r>
-        <w:rPr>
-          <w:rFonts w:ascii="Times New Roman" w:hAnsi="Times New Roman" w:cs="Times New Roman"/>
-          <w:sz w:val="20"/>
-          <w:szCs w:val="20"/>
-        </w:rPr>
-        <w:tab/>
-      </w:r>
-      <w:r>
-        <w:rPr>
-          <w:rFonts w:ascii="Times New Roman" w:hAnsi="Times New Roman" w:cs="Times New Roman"/>
-          <w:sz w:val="20"/>
-          <w:szCs w:val="20"/>
-        </w:rPr>
-        <w:tab/>
-        <w:t xml:space="preserve">         Spring 2014</w:t>
+        <w:spacing w:after="0"/>
+        <w:rPr>
+          <w:rFonts w:ascii="Times New Roman" w:hAnsi="Times New Roman" w:cs="Times New Roman"/>
+          <w:i/>
+          <w:sz w:val="20"/>
+          <w:szCs w:val="20"/>
+        </w:rPr>
+      </w:pPr>
+      <w:r>
+        <w:rPr>
+          <w:rFonts w:ascii="Times New Roman" w:hAnsi="Times New Roman" w:cs="Times New Roman"/>
+          <w:b/>
+          <w:i/>
+          <w:sz w:val="20"/>
+          <w:szCs w:val="20"/>
+        </w:rPr>
+        <w:t>*For a full portfolio of project</w:t>
+      </w:r>
+      <w:r>
+        <w:rPr>
+          <w:rFonts w:ascii="Times New Roman" w:hAnsi="Times New Roman" w:cs="Times New Roman"/>
+          <w:b/>
+          <w:i/>
+          <w:sz w:val="20"/>
+          <w:szCs w:val="20"/>
+        </w:rPr>
+        <w:t>s</w:t>
+      </w:r>
+      <w:r>
+        <w:rPr>
+          <w:rFonts w:ascii="Times New Roman" w:hAnsi="Times New Roman" w:cs="Times New Roman"/>
+          <w:b/>
+          <w:i/>
+          <w:sz w:val="20"/>
+          <w:szCs w:val="20"/>
+        </w:rPr>
+        <w:t>, please go to briankrentz.github.io</w:t>
       </w:r>
     </w:p>
     <w:p>
       <w:pPr>
         <w:spacing w:after="0" w:line="240" w:lineRule="auto"/>
-        <w:ind w:left="720"/>
-        <w:rPr>
-          <w:rFonts w:ascii="Times New Roman" w:hAnsi="Times New Roman" w:cs="Times New Roman"/>
-          <w:sz w:val="20"/>
-          <w:szCs w:val="20"/>
-        </w:rPr>
-      </w:pPr>
-      <w:r>
-        <w:rPr>
-          <w:rFonts w:ascii="Times New Roman" w:hAnsi="Times New Roman" w:cs="Times New Roman"/>
-          <w:sz w:val="20"/>
-          <w:szCs w:val="20"/>
-        </w:rPr>
-        <w:t xml:space="preserve">This project was constructed to bring together all the immediate medical-sensing technologies an EMT might need when they get to an emergency. </w:t>
-      </w:r>
-      <w:r>
-        <w:rPr>
-          <w:rFonts w:ascii="Times New Roman" w:hAnsi="Times New Roman" w:cs="Times New Roman"/>
-          <w:sz w:val="20"/>
-          <w:szCs w:val="20"/>
-        </w:rPr>
-        <w:t xml:space="preserve">In a group of three, we built </w:t>
-      </w:r>
-      <w:r>
-        <w:rPr>
-          <w:rFonts w:ascii="Times New Roman" w:hAnsi="Times New Roman" w:cs="Times New Roman"/>
-          <w:sz w:val="20"/>
-          <w:szCs w:val="20"/>
-        </w:rPr>
-        <w:t>an EKG</w:t>
-      </w:r>
-      <w:r>
-        <w:rPr>
-          <w:rFonts w:ascii="Times New Roman" w:hAnsi="Times New Roman" w:cs="Times New Roman"/>
-          <w:sz w:val="20"/>
-          <w:szCs w:val="20"/>
-        </w:rPr>
-        <w:t xml:space="preserve">, hacked a heart-rate monitor/blood-oxygenation sensor, and used a temperature sensor. </w:t>
-      </w:r>
-      <w:r>
-        <w:rPr>
-          <w:rFonts w:ascii="Times New Roman" w:hAnsi="Times New Roman" w:cs="Times New Roman"/>
-          <w:sz w:val="20"/>
-          <w:szCs w:val="20"/>
-        </w:rPr>
-        <w:t xml:space="preserve">All of these fed into an </w:t>
-      </w:r>
-      <w:proofErr w:type="spellStart"/>
-      <w:r>
-        <w:rPr>
-          <w:rFonts w:ascii="Times New Roman" w:hAnsi="Times New Roman" w:cs="Times New Roman"/>
-          <w:sz w:val="20"/>
-          <w:szCs w:val="20"/>
-        </w:rPr>
-        <w:t>Arduino</w:t>
-      </w:r>
-      <w:proofErr w:type="spellEnd"/>
-      <w:r>
-        <w:rPr>
-          <w:rFonts w:ascii="Times New Roman" w:hAnsi="Times New Roman" w:cs="Times New Roman"/>
-          <w:sz w:val="20"/>
-          <w:szCs w:val="20"/>
-        </w:rPr>
-        <w:t>, which would analyze the inputs and print them to a thermal printer.</w:t>
+        <w:jc w:val="center"/>
+        <w:rPr>
+          <w:rFonts w:ascii="Times New Roman" w:hAnsi="Times New Roman" w:cs="Times New Roman"/>
+          <w:b/>
+          <w:sz w:val="26"/>
+          <w:szCs w:val="26"/>
+        </w:rPr>
+      </w:pPr>
+      <w:r>
+        <w:rPr>
+          <w:rFonts w:ascii="Times New Roman" w:hAnsi="Times New Roman" w:cs="Times New Roman"/>
+          <w:b/>
+          <w:sz w:val="26"/>
+          <w:szCs w:val="26"/>
+        </w:rPr>
+        <w:t>Leadership Experience and Activities</w:t>
       </w:r>
     </w:p>
     <w:p>
@@ -2740,88 +2486,115 @@
           <w:sz w:val="20"/>
           <w:szCs w:val="20"/>
         </w:rPr>
-        <w:t>Game of Life Music Stream:</w:t>
-      </w:r>
-      <w:r>
-        <w:rPr>
-          <w:rFonts w:ascii="Times New Roman" w:hAnsi="Times New Roman" w:cs="Times New Roman"/>
-          <w:sz w:val="20"/>
-          <w:szCs w:val="20"/>
-        </w:rPr>
-        <w:tab/>
-      </w:r>
-      <w:r>
-        <w:rPr>
-          <w:rFonts w:ascii="Times New Roman" w:hAnsi="Times New Roman" w:cs="Times New Roman"/>
-          <w:sz w:val="20"/>
-          <w:szCs w:val="20"/>
-        </w:rPr>
-        <w:tab/>
-      </w:r>
-      <w:r>
-        <w:rPr>
-          <w:rFonts w:ascii="Times New Roman" w:hAnsi="Times New Roman" w:cs="Times New Roman"/>
-          <w:sz w:val="20"/>
-          <w:szCs w:val="20"/>
-        </w:rPr>
-        <w:tab/>
-      </w:r>
-      <w:r>
-        <w:rPr>
-          <w:rFonts w:ascii="Times New Roman" w:hAnsi="Times New Roman" w:cs="Times New Roman"/>
-          <w:sz w:val="20"/>
-          <w:szCs w:val="20"/>
-        </w:rPr>
-        <w:tab/>
-      </w:r>
-      <w:r>
-        <w:rPr>
-          <w:rFonts w:ascii="Times New Roman" w:hAnsi="Times New Roman" w:cs="Times New Roman"/>
-          <w:sz w:val="20"/>
-          <w:szCs w:val="20"/>
-        </w:rPr>
-        <w:tab/>
-      </w:r>
-      <w:r>
-        <w:rPr>
-          <w:rFonts w:ascii="Times New Roman" w:hAnsi="Times New Roman" w:cs="Times New Roman"/>
-          <w:sz w:val="20"/>
-          <w:szCs w:val="20"/>
-        </w:rPr>
-        <w:tab/>
-      </w:r>
-      <w:r>
-        <w:rPr>
-          <w:rFonts w:ascii="Times New Roman" w:hAnsi="Times New Roman" w:cs="Times New Roman"/>
-          <w:sz w:val="20"/>
-          <w:szCs w:val="20"/>
-        </w:rPr>
-        <w:tab/>
-      </w:r>
-      <w:r>
-        <w:rPr>
-          <w:rFonts w:ascii="Times New Roman" w:hAnsi="Times New Roman" w:cs="Times New Roman"/>
-          <w:sz w:val="20"/>
-          <w:szCs w:val="20"/>
-        </w:rPr>
-        <w:tab/>
-      </w:r>
-      <w:r>
-        <w:rPr>
-          <w:rFonts w:ascii="Times New Roman" w:hAnsi="Times New Roman" w:cs="Times New Roman"/>
-          <w:sz w:val="20"/>
-          <w:szCs w:val="20"/>
-        </w:rPr>
-        <w:tab/>
-      </w:r>
-      <w:r>
-        <w:rPr>
-          <w:rFonts w:ascii="Times New Roman" w:hAnsi="Times New Roman" w:cs="Times New Roman"/>
-          <w:sz w:val="20"/>
-          <w:szCs w:val="20"/>
-        </w:rPr>
-        <w:tab/>
-        <w:t xml:space="preserve">         Spring 2014</w:t>
+        <w:t>Figure Skating</w:t>
+      </w:r>
+      <w:r>
+        <w:rPr>
+          <w:rFonts w:ascii="Times New Roman" w:hAnsi="Times New Roman" w:cs="Times New Roman"/>
+          <w:b/>
+          <w:sz w:val="20"/>
+          <w:szCs w:val="20"/>
+        </w:rPr>
+        <w:t>:</w:t>
+      </w:r>
+      <w:r>
+        <w:rPr>
+          <w:rFonts w:ascii="Times New Roman" w:hAnsi="Times New Roman" w:cs="Times New Roman"/>
+          <w:b/>
+          <w:sz w:val="20"/>
+          <w:szCs w:val="20"/>
+        </w:rPr>
+        <w:tab/>
+      </w:r>
+      <w:r>
+        <w:rPr>
+          <w:rFonts w:ascii="Times New Roman" w:hAnsi="Times New Roman" w:cs="Times New Roman"/>
+          <w:b/>
+          <w:sz w:val="20"/>
+          <w:szCs w:val="20"/>
+        </w:rPr>
+        <w:tab/>
+      </w:r>
+      <w:r>
+        <w:rPr>
+          <w:rFonts w:ascii="Times New Roman" w:hAnsi="Times New Roman" w:cs="Times New Roman"/>
+          <w:b/>
+          <w:sz w:val="20"/>
+          <w:szCs w:val="20"/>
+        </w:rPr>
+        <w:tab/>
+      </w:r>
+      <w:r>
+        <w:rPr>
+          <w:rFonts w:ascii="Times New Roman" w:hAnsi="Times New Roman" w:cs="Times New Roman"/>
+          <w:b/>
+          <w:sz w:val="20"/>
+          <w:szCs w:val="20"/>
+        </w:rPr>
+        <w:tab/>
+      </w:r>
+      <w:r>
+        <w:rPr>
+          <w:rFonts w:ascii="Times New Roman" w:hAnsi="Times New Roman" w:cs="Times New Roman"/>
+          <w:b/>
+          <w:sz w:val="20"/>
+          <w:szCs w:val="20"/>
+        </w:rPr>
+        <w:tab/>
+      </w:r>
+      <w:r>
+        <w:rPr>
+          <w:rFonts w:ascii="Times New Roman" w:hAnsi="Times New Roman" w:cs="Times New Roman"/>
+          <w:b/>
+          <w:sz w:val="20"/>
+          <w:szCs w:val="20"/>
+        </w:rPr>
+        <w:tab/>
+      </w:r>
+      <w:r>
+        <w:rPr>
+          <w:rFonts w:ascii="Times New Roman" w:hAnsi="Times New Roman" w:cs="Times New Roman"/>
+          <w:b/>
+          <w:sz w:val="20"/>
+          <w:szCs w:val="20"/>
+        </w:rPr>
+        <w:tab/>
+      </w:r>
+      <w:r>
+        <w:rPr>
+          <w:rFonts w:ascii="Times New Roman" w:hAnsi="Times New Roman" w:cs="Times New Roman"/>
+          <w:b/>
+          <w:sz w:val="20"/>
+          <w:szCs w:val="20"/>
+        </w:rPr>
+        <w:tab/>
+      </w:r>
+      <w:r>
+        <w:rPr>
+          <w:rFonts w:ascii="Times New Roman" w:hAnsi="Times New Roman" w:cs="Times New Roman"/>
+          <w:b/>
+          <w:sz w:val="20"/>
+          <w:szCs w:val="20"/>
+        </w:rPr>
+        <w:tab/>
+      </w:r>
+      <w:r>
+        <w:rPr>
+          <w:rFonts w:ascii="Times New Roman" w:hAnsi="Times New Roman" w:cs="Times New Roman"/>
+          <w:b/>
+          <w:sz w:val="20"/>
+          <w:szCs w:val="20"/>
+        </w:rPr>
+        <w:tab/>
+        <w:t xml:space="preserve">          </w:t>
+      </w:r>
+      <w:r>
+        <w:rPr>
+          <w:rFonts w:ascii="Times New Roman" w:hAnsi="Times New Roman" w:cs="Times New Roman"/>
+          <w:sz w:val="20"/>
+          <w:szCs w:val="20"/>
+        </w:rPr>
+        <w:t>Competitive from 2003-2013</w:t>
       </w:r>
     </w:p>
     <w:p>
@@ -2840,496 +2613,409 @@
           <w:sz w:val="20"/>
           <w:szCs w:val="20"/>
         </w:rPr>
-        <w:t xml:space="preserve">This project (coded in </w:t>
-      </w:r>
-      <w:proofErr w:type="spellStart"/>
-      <w:r>
-        <w:rPr>
-          <w:rFonts w:ascii="Times New Roman" w:hAnsi="Times New Roman" w:cs="Times New Roman"/>
-          <w:sz w:val="20"/>
-          <w:szCs w:val="20"/>
-        </w:rPr>
-        <w:t>OCaml</w:t>
-      </w:r>
-      <w:proofErr w:type="spellEnd"/>
-      <w:r>
-        <w:rPr>
-          <w:rFonts w:ascii="Times New Roman" w:hAnsi="Times New Roman" w:cs="Times New Roman"/>
-          <w:sz w:val="20"/>
-          <w:szCs w:val="20"/>
-        </w:rPr>
-        <w:t>) constructed Conway’s Game of Life and turned the matrix into a music stream</w:t>
-      </w:r>
-      <w:r>
-        <w:rPr>
-          <w:rFonts w:ascii="Times New Roman" w:hAnsi="Times New Roman" w:cs="Times New Roman"/>
-          <w:sz w:val="20"/>
-          <w:szCs w:val="20"/>
-        </w:rPr>
-        <w:t xml:space="preserve"> (each row a note, each column a beat)</w:t>
-      </w:r>
-      <w:r>
-        <w:rPr>
-          <w:rFonts w:ascii="Times New Roman" w:hAnsi="Times New Roman" w:cs="Times New Roman"/>
-          <w:sz w:val="20"/>
-          <w:szCs w:val="20"/>
-        </w:rPr>
-        <w:t>. A genetic algorithm was then applied to the music stream in order to make the music more enjoyable to listen to.</w:t>
+        <w:t>Member of Team USA</w:t>
+      </w:r>
+      <w:r>
+        <w:rPr>
+          <w:rFonts w:ascii="Times New Roman" w:hAnsi="Times New Roman" w:cs="Times New Roman"/>
+          <w:sz w:val="20"/>
+          <w:szCs w:val="20"/>
+        </w:rPr>
+        <w:t xml:space="preserve"> (2013)</w:t>
+      </w:r>
+      <w:r>
+        <w:rPr>
+          <w:rFonts w:ascii="Times New Roman" w:hAnsi="Times New Roman" w:cs="Times New Roman"/>
+          <w:sz w:val="20"/>
+          <w:szCs w:val="20"/>
+        </w:rPr>
+        <w:t xml:space="preserve">; </w:t>
+      </w:r>
+      <w:r>
+        <w:rPr>
+          <w:rFonts w:ascii="Times New Roman" w:hAnsi="Times New Roman" w:cs="Times New Roman"/>
+          <w:sz w:val="20"/>
+          <w:szCs w:val="20"/>
+        </w:rPr>
+        <w:t>2013 8</w:t>
+      </w:r>
+      <w:r>
+        <w:rPr>
+          <w:rFonts w:ascii="Times New Roman" w:hAnsi="Times New Roman" w:cs="Times New Roman"/>
+          <w:sz w:val="20"/>
+          <w:szCs w:val="20"/>
+          <w:vertAlign w:val="superscript"/>
+        </w:rPr>
+        <w:t>th</w:t>
+      </w:r>
+      <w:r>
+        <w:rPr>
+          <w:rFonts w:ascii="Times New Roman" w:hAnsi="Times New Roman" w:cs="Times New Roman"/>
+          <w:sz w:val="20"/>
+          <w:szCs w:val="20"/>
+        </w:rPr>
+        <w:t xml:space="preserve"> Place Finisher (Junior Level), </w:t>
+      </w:r>
+      <w:r>
+        <w:rPr>
+          <w:rFonts w:ascii="Times New Roman" w:hAnsi="Times New Roman" w:cs="Times New Roman"/>
+          <w:sz w:val="20"/>
+          <w:szCs w:val="20"/>
+        </w:rPr>
+        <w:t>2012 6</w:t>
+      </w:r>
+      <w:r>
+        <w:rPr>
+          <w:rFonts w:ascii="Times New Roman" w:hAnsi="Times New Roman" w:cs="Times New Roman"/>
+          <w:sz w:val="20"/>
+          <w:szCs w:val="20"/>
+          <w:vertAlign w:val="superscript"/>
+        </w:rPr>
+        <w:t>th</w:t>
+      </w:r>
+      <w:r>
+        <w:rPr>
+          <w:rFonts w:ascii="Times New Roman" w:hAnsi="Times New Roman" w:cs="Times New Roman"/>
+          <w:sz w:val="20"/>
+          <w:szCs w:val="20"/>
+        </w:rPr>
+        <w:t xml:space="preserve"> Place Finisher (Novice Level) </w:t>
+      </w:r>
+      <w:r>
+        <w:rPr>
+          <w:rFonts w:ascii="Times New Roman" w:hAnsi="Times New Roman" w:cs="Times New Roman"/>
+          <w:sz w:val="20"/>
+          <w:szCs w:val="20"/>
+        </w:rPr>
+        <w:t>-</w:t>
+      </w:r>
+      <w:r>
+        <w:rPr>
+          <w:rFonts w:ascii="Times New Roman" w:hAnsi="Times New Roman" w:cs="Times New Roman"/>
+          <w:sz w:val="20"/>
+          <w:szCs w:val="20"/>
+        </w:rPr>
+        <w:t xml:space="preserve"> USFS National Championships; 19</w:t>
+      </w:r>
+      <w:r>
+        <w:rPr>
+          <w:rFonts w:ascii="Times New Roman" w:hAnsi="Times New Roman" w:cs="Times New Roman"/>
+          <w:sz w:val="20"/>
+          <w:szCs w:val="20"/>
+          <w:vertAlign w:val="superscript"/>
+        </w:rPr>
+        <w:t>th</w:t>
+      </w:r>
+      <w:r>
+        <w:rPr>
+          <w:rFonts w:ascii="Times New Roman" w:hAnsi="Times New Roman" w:cs="Times New Roman"/>
+          <w:sz w:val="20"/>
+          <w:szCs w:val="20"/>
+        </w:rPr>
+        <w:t xml:space="preserve"> </w:t>
+      </w:r>
+      <w:r>
+        <w:rPr>
+          <w:rFonts w:ascii="Times New Roman" w:hAnsi="Times New Roman" w:cs="Times New Roman"/>
+          <w:sz w:val="20"/>
+          <w:szCs w:val="20"/>
+        </w:rPr>
+        <w:t xml:space="preserve">- </w:t>
+      </w:r>
+      <w:r>
+        <w:rPr>
+          <w:rFonts w:ascii="Times New Roman" w:hAnsi="Times New Roman" w:cs="Times New Roman"/>
+          <w:sz w:val="20"/>
+          <w:szCs w:val="20"/>
+        </w:rPr>
+        <w:t>2013 Junior Grand Prix Baltic Cup in Gdansk, Poland.</w:t>
+      </w:r>
+      <w:r>
+        <w:rPr>
+          <w:rFonts w:ascii="Times New Roman" w:hAnsi="Times New Roman" w:cs="Times New Roman"/>
+          <w:sz w:val="20"/>
+          <w:szCs w:val="20"/>
+        </w:rPr>
+        <w:t xml:space="preserve"> </w:t>
+      </w:r>
+      <w:r>
+        <w:rPr>
+          <w:rFonts w:ascii="Times New Roman" w:hAnsi="Times New Roman" w:cs="Times New Roman"/>
+          <w:sz w:val="20"/>
+          <w:szCs w:val="20"/>
+        </w:rPr>
+        <w:t>Awards</w:t>
+      </w:r>
+      <w:r>
+        <w:rPr>
+          <w:rFonts w:ascii="Times New Roman" w:hAnsi="Times New Roman" w:cs="Times New Roman"/>
+          <w:sz w:val="20"/>
+          <w:szCs w:val="20"/>
+        </w:rPr>
+        <w:t xml:space="preserve"> include</w:t>
+      </w:r>
+      <w:r>
+        <w:rPr>
+          <w:rFonts w:ascii="Times New Roman" w:hAnsi="Times New Roman" w:cs="Times New Roman"/>
+          <w:sz w:val="20"/>
+          <w:szCs w:val="20"/>
+        </w:rPr>
+        <w:t>: 2</w:t>
+      </w:r>
+      <w:r>
+        <w:rPr>
+          <w:rFonts w:ascii="Times New Roman" w:hAnsi="Times New Roman" w:cs="Times New Roman"/>
+          <w:sz w:val="20"/>
+          <w:szCs w:val="20"/>
+        </w:rPr>
+        <w:t xml:space="preserve">013 USFS Scholastic Honors Team; </w:t>
+      </w:r>
+      <w:r>
+        <w:rPr>
+          <w:rFonts w:ascii="Times New Roman" w:hAnsi="Times New Roman" w:cs="Times New Roman"/>
+          <w:sz w:val="20"/>
+          <w:szCs w:val="20"/>
+        </w:rPr>
+        <w:t>2013 USFS Alumni Ambassador Award</w:t>
+      </w:r>
+      <w:r>
+        <w:rPr>
+          <w:rFonts w:ascii="Times New Roman" w:hAnsi="Times New Roman" w:cs="Times New Roman"/>
+          <w:sz w:val="20"/>
+          <w:szCs w:val="20"/>
+        </w:rPr>
+        <w:t xml:space="preserve"> (For being an active volunteer in the figure skating community and beyond); 2013 Platinum Level Graduating Senior (For being an International and National competito</w:t>
+      </w:r>
+      <w:r>
+        <w:rPr>
+          <w:rFonts w:ascii="Times New Roman" w:hAnsi="Times New Roman" w:cs="Times New Roman"/>
+          <w:sz w:val="20"/>
+          <w:szCs w:val="20"/>
+        </w:rPr>
+        <w:t>r</w:t>
+      </w:r>
+      <w:r>
+        <w:rPr>
+          <w:rFonts w:ascii="Times New Roman" w:hAnsi="Times New Roman" w:cs="Times New Roman"/>
+          <w:sz w:val="20"/>
+          <w:szCs w:val="20"/>
+        </w:rPr>
+        <w:t>)</w:t>
       </w:r>
     </w:p>
     <w:p>
       <w:pPr>
         <w:spacing w:after="0" w:line="240" w:lineRule="auto"/>
-        <w:jc w:val="center"/>
-        <w:rPr>
-          <w:rFonts w:ascii="Times New Roman" w:hAnsi="Times New Roman" w:cs="Times New Roman"/>
-          <w:b/>
-          <w:sz w:val="26"/>
-          <w:szCs w:val="26"/>
-        </w:rPr>
-      </w:pPr>
-      <w:r>
-        <w:rPr>
-          <w:rFonts w:ascii="Times New Roman" w:hAnsi="Times New Roman" w:cs="Times New Roman"/>
-          <w:b/>
-          <w:sz w:val="26"/>
-          <w:szCs w:val="26"/>
-        </w:rPr>
-        <w:t>Leadership Experience and Activities</w:t>
+        <w:rPr>
+          <w:rFonts w:ascii="Times New Roman" w:hAnsi="Times New Roman" w:cs="Times New Roman"/>
+          <w:b/>
+          <w:sz w:val="20"/>
+          <w:szCs w:val="20"/>
+        </w:rPr>
+      </w:pPr>
+      <w:r>
+        <w:rPr>
+          <w:rFonts w:ascii="Times New Roman" w:hAnsi="Times New Roman" w:cs="Times New Roman"/>
+          <w:b/>
+          <w:sz w:val="20"/>
+          <w:szCs w:val="20"/>
+        </w:rPr>
+        <w:t xml:space="preserve">The </w:t>
+      </w:r>
+      <w:r>
+        <w:rPr>
+          <w:rFonts w:ascii="Times New Roman" w:hAnsi="Times New Roman" w:cs="Times New Roman"/>
+          <w:b/>
+          <w:sz w:val="20"/>
+          <w:szCs w:val="20"/>
+        </w:rPr>
+        <w:t xml:space="preserve">Crimson: </w:t>
       </w:r>
     </w:p>
     <w:p>
       <w:pPr>
         <w:spacing w:after="0" w:line="240" w:lineRule="auto"/>
-        <w:rPr>
-          <w:rFonts w:ascii="Times New Roman" w:hAnsi="Times New Roman" w:cs="Times New Roman"/>
-          <w:sz w:val="20"/>
-          <w:szCs w:val="20"/>
-        </w:rPr>
-      </w:pPr>
-      <w:r>
-        <w:rPr>
-          <w:rFonts w:ascii="Times New Roman" w:hAnsi="Times New Roman" w:cs="Times New Roman"/>
-          <w:b/>
-          <w:sz w:val="20"/>
-          <w:szCs w:val="20"/>
-        </w:rPr>
-        <w:t>Figure Skating</w:t>
-      </w:r>
-      <w:r>
-        <w:rPr>
-          <w:rFonts w:ascii="Times New Roman" w:hAnsi="Times New Roman" w:cs="Times New Roman"/>
-          <w:b/>
-          <w:sz w:val="20"/>
-          <w:szCs w:val="20"/>
-        </w:rPr>
-        <w:t>:</w:t>
-      </w:r>
-      <w:r>
-        <w:rPr>
-          <w:rFonts w:ascii="Times New Roman" w:hAnsi="Times New Roman" w:cs="Times New Roman"/>
-          <w:b/>
-          <w:sz w:val="20"/>
-          <w:szCs w:val="20"/>
-        </w:rPr>
-        <w:tab/>
-      </w:r>
-      <w:r>
-        <w:rPr>
-          <w:rFonts w:ascii="Times New Roman" w:hAnsi="Times New Roman" w:cs="Times New Roman"/>
-          <w:b/>
-          <w:sz w:val="20"/>
-          <w:szCs w:val="20"/>
-        </w:rPr>
-        <w:tab/>
-      </w:r>
-      <w:r>
-        <w:rPr>
-          <w:rFonts w:ascii="Times New Roman" w:hAnsi="Times New Roman" w:cs="Times New Roman"/>
-          <w:b/>
-          <w:sz w:val="20"/>
-          <w:szCs w:val="20"/>
-        </w:rPr>
-        <w:tab/>
-      </w:r>
-      <w:r>
-        <w:rPr>
-          <w:rFonts w:ascii="Times New Roman" w:hAnsi="Times New Roman" w:cs="Times New Roman"/>
-          <w:b/>
-          <w:sz w:val="20"/>
-          <w:szCs w:val="20"/>
-        </w:rPr>
-        <w:tab/>
-      </w:r>
-      <w:r>
-        <w:rPr>
-          <w:rFonts w:ascii="Times New Roman" w:hAnsi="Times New Roman" w:cs="Times New Roman"/>
-          <w:b/>
-          <w:sz w:val="20"/>
-          <w:szCs w:val="20"/>
-        </w:rPr>
-        <w:tab/>
-      </w:r>
-      <w:r>
-        <w:rPr>
-          <w:rFonts w:ascii="Times New Roman" w:hAnsi="Times New Roman" w:cs="Times New Roman"/>
-          <w:b/>
-          <w:sz w:val="20"/>
-          <w:szCs w:val="20"/>
-        </w:rPr>
-        <w:tab/>
-      </w:r>
-      <w:r>
-        <w:rPr>
-          <w:rFonts w:ascii="Times New Roman" w:hAnsi="Times New Roman" w:cs="Times New Roman"/>
-          <w:b/>
-          <w:sz w:val="20"/>
-          <w:szCs w:val="20"/>
-        </w:rPr>
-        <w:tab/>
-      </w:r>
-      <w:r>
-        <w:rPr>
-          <w:rFonts w:ascii="Times New Roman" w:hAnsi="Times New Roman" w:cs="Times New Roman"/>
-          <w:b/>
-          <w:sz w:val="20"/>
-          <w:szCs w:val="20"/>
-        </w:rPr>
-        <w:tab/>
-      </w:r>
-      <w:r>
-        <w:rPr>
-          <w:rFonts w:ascii="Times New Roman" w:hAnsi="Times New Roman" w:cs="Times New Roman"/>
-          <w:b/>
-          <w:sz w:val="20"/>
-          <w:szCs w:val="20"/>
-        </w:rPr>
-        <w:tab/>
-      </w:r>
-      <w:r>
-        <w:rPr>
-          <w:rFonts w:ascii="Times New Roman" w:hAnsi="Times New Roman" w:cs="Times New Roman"/>
-          <w:b/>
-          <w:sz w:val="20"/>
-          <w:szCs w:val="20"/>
-        </w:rPr>
-        <w:tab/>
-        <w:t xml:space="preserve">          </w:t>
-      </w:r>
-      <w:r>
-        <w:rPr>
-          <w:rFonts w:ascii="Times New Roman" w:hAnsi="Times New Roman" w:cs="Times New Roman"/>
-          <w:sz w:val="20"/>
-          <w:szCs w:val="20"/>
-        </w:rPr>
-        <w:t>Competitive from 2003-2013</w:t>
+        <w:ind w:left="720"/>
+        <w:rPr>
+          <w:rFonts w:ascii="Times New Roman" w:hAnsi="Times New Roman" w:cs="Times New Roman"/>
+          <w:sz w:val="20"/>
+          <w:szCs w:val="20"/>
+        </w:rPr>
+      </w:pPr>
+      <w:proofErr w:type="gramStart"/>
+      <w:r>
+        <w:rPr>
+          <w:rFonts w:ascii="Times New Roman" w:hAnsi="Times New Roman" w:cs="Times New Roman"/>
+          <w:sz w:val="20"/>
+          <w:szCs w:val="20"/>
+        </w:rPr>
+        <w:t>Editor at The Crimson for their Technology Board.</w:t>
+      </w:r>
+      <w:proofErr w:type="gramEnd"/>
+      <w:r>
+        <w:rPr>
+          <w:rFonts w:ascii="Times New Roman" w:hAnsi="Times New Roman" w:cs="Times New Roman"/>
+          <w:sz w:val="20"/>
+          <w:szCs w:val="20"/>
+        </w:rPr>
+        <w:t xml:space="preserve"> Work on projects in Python/</w:t>
+      </w:r>
+      <w:proofErr w:type="spellStart"/>
+      <w:r>
+        <w:rPr>
+          <w:rFonts w:ascii="Times New Roman" w:hAnsi="Times New Roman" w:cs="Times New Roman"/>
+          <w:sz w:val="20"/>
+          <w:szCs w:val="20"/>
+        </w:rPr>
+        <w:t>Django</w:t>
+      </w:r>
+      <w:proofErr w:type="spellEnd"/>
+      <w:r>
+        <w:rPr>
+          <w:rFonts w:ascii="Times New Roman" w:hAnsi="Times New Roman" w:cs="Times New Roman"/>
+          <w:sz w:val="20"/>
+          <w:szCs w:val="20"/>
+        </w:rPr>
+        <w:t xml:space="preserve"> to update and maintain their website. </w:t>
+      </w:r>
+      <w:r>
+        <w:rPr>
+          <w:rFonts w:ascii="Times New Roman" w:hAnsi="Times New Roman" w:cs="Times New Roman"/>
+          <w:sz w:val="20"/>
+          <w:szCs w:val="20"/>
+        </w:rPr>
+        <w:t>This includes work on both the backend and frontend. Past projects have included updating the MVC for Harvard Today articles and adding thumbnails to the ‘Most Read’ side box.</w:t>
       </w:r>
     </w:p>
     <w:p>
       <w:pPr>
         <w:spacing w:after="0" w:line="240" w:lineRule="auto"/>
-        <w:ind w:left="720"/>
-        <w:rPr>
-          <w:rFonts w:ascii="Times New Roman" w:hAnsi="Times New Roman" w:cs="Times New Roman"/>
-          <w:sz w:val="20"/>
-          <w:szCs w:val="20"/>
-        </w:rPr>
-      </w:pPr>
-      <w:r>
-        <w:rPr>
-          <w:rFonts w:ascii="Times New Roman" w:hAnsi="Times New Roman" w:cs="Times New Roman"/>
-          <w:sz w:val="20"/>
-          <w:szCs w:val="20"/>
-        </w:rPr>
-        <w:t>Member of Team USA</w:t>
-      </w:r>
-      <w:r>
-        <w:rPr>
-          <w:rFonts w:ascii="Times New Roman" w:hAnsi="Times New Roman" w:cs="Times New Roman"/>
-          <w:sz w:val="20"/>
-          <w:szCs w:val="20"/>
-        </w:rPr>
-        <w:t xml:space="preserve"> (2013)</w:t>
-      </w:r>
-      <w:r>
-        <w:rPr>
-          <w:rFonts w:ascii="Times New Roman" w:hAnsi="Times New Roman" w:cs="Times New Roman"/>
-          <w:sz w:val="20"/>
-          <w:szCs w:val="20"/>
-        </w:rPr>
-        <w:t xml:space="preserve">; </w:t>
-      </w:r>
-      <w:r>
-        <w:rPr>
-          <w:rFonts w:ascii="Times New Roman" w:hAnsi="Times New Roman" w:cs="Times New Roman"/>
-          <w:sz w:val="20"/>
-          <w:szCs w:val="20"/>
-        </w:rPr>
-        <w:t>2013 8</w:t>
-      </w:r>
-      <w:r>
-        <w:rPr>
-          <w:rFonts w:ascii="Times New Roman" w:hAnsi="Times New Roman" w:cs="Times New Roman"/>
-          <w:sz w:val="20"/>
-          <w:szCs w:val="20"/>
-          <w:vertAlign w:val="superscript"/>
-        </w:rPr>
-        <w:t>th</w:t>
-      </w:r>
-      <w:r>
-        <w:rPr>
-          <w:rFonts w:ascii="Times New Roman" w:hAnsi="Times New Roman" w:cs="Times New Roman"/>
-          <w:sz w:val="20"/>
-          <w:szCs w:val="20"/>
-        </w:rPr>
-        <w:t xml:space="preserve"> Place Finisher (Junior Level), </w:t>
-      </w:r>
-      <w:r>
-        <w:rPr>
-          <w:rFonts w:ascii="Times New Roman" w:hAnsi="Times New Roman" w:cs="Times New Roman"/>
-          <w:sz w:val="20"/>
-          <w:szCs w:val="20"/>
-        </w:rPr>
-        <w:t>2012 6</w:t>
-      </w:r>
-      <w:r>
-        <w:rPr>
-          <w:rFonts w:ascii="Times New Roman" w:hAnsi="Times New Roman" w:cs="Times New Roman"/>
-          <w:sz w:val="20"/>
-          <w:szCs w:val="20"/>
-          <w:vertAlign w:val="superscript"/>
-        </w:rPr>
-        <w:t>th</w:t>
-      </w:r>
-      <w:r>
-        <w:rPr>
-          <w:rFonts w:ascii="Times New Roman" w:hAnsi="Times New Roman" w:cs="Times New Roman"/>
-          <w:sz w:val="20"/>
-          <w:szCs w:val="20"/>
-        </w:rPr>
-        <w:t xml:space="preserve"> Place Finisher (Novice Level) </w:t>
-      </w:r>
-      <w:r>
-        <w:rPr>
-          <w:rFonts w:ascii="Times New Roman" w:hAnsi="Times New Roman" w:cs="Times New Roman"/>
-          <w:sz w:val="20"/>
-          <w:szCs w:val="20"/>
-        </w:rPr>
-        <w:t>-</w:t>
-      </w:r>
-      <w:r>
-        <w:rPr>
-          <w:rFonts w:ascii="Times New Roman" w:hAnsi="Times New Roman" w:cs="Times New Roman"/>
-          <w:sz w:val="20"/>
-          <w:szCs w:val="20"/>
-        </w:rPr>
-        <w:t xml:space="preserve"> USFS National Championships; 19</w:t>
-      </w:r>
-      <w:r>
-        <w:rPr>
-          <w:rFonts w:ascii="Times New Roman" w:hAnsi="Times New Roman" w:cs="Times New Roman"/>
-          <w:sz w:val="20"/>
-          <w:szCs w:val="20"/>
-          <w:vertAlign w:val="superscript"/>
-        </w:rPr>
-        <w:t>th</w:t>
-      </w:r>
-      <w:r>
-        <w:rPr>
-          <w:rFonts w:ascii="Times New Roman" w:hAnsi="Times New Roman" w:cs="Times New Roman"/>
-          <w:sz w:val="20"/>
-          <w:szCs w:val="20"/>
-        </w:rPr>
-        <w:t xml:space="preserve"> </w:t>
-      </w:r>
-      <w:r>
-        <w:rPr>
-          <w:rFonts w:ascii="Times New Roman" w:hAnsi="Times New Roman" w:cs="Times New Roman"/>
-          <w:sz w:val="20"/>
-          <w:szCs w:val="20"/>
-        </w:rPr>
-        <w:t xml:space="preserve">- </w:t>
-      </w:r>
-      <w:r>
-        <w:rPr>
-          <w:rFonts w:ascii="Times New Roman" w:hAnsi="Times New Roman" w:cs="Times New Roman"/>
-          <w:sz w:val="20"/>
-          <w:szCs w:val="20"/>
-        </w:rPr>
-        <w:t>2013 Junior Grand Prix Baltic Cup in Gdansk, Poland.</w:t>
-      </w:r>
-      <w:r>
-        <w:rPr>
-          <w:rFonts w:ascii="Times New Roman" w:hAnsi="Times New Roman" w:cs="Times New Roman"/>
-          <w:sz w:val="20"/>
-          <w:szCs w:val="20"/>
-        </w:rPr>
-        <w:t xml:space="preserve"> </w:t>
-      </w:r>
-      <w:r>
-        <w:rPr>
-          <w:rFonts w:ascii="Times New Roman" w:hAnsi="Times New Roman" w:cs="Times New Roman"/>
-          <w:sz w:val="20"/>
-          <w:szCs w:val="20"/>
-        </w:rPr>
-        <w:t>Awards</w:t>
-      </w:r>
-      <w:r>
-        <w:rPr>
-          <w:rFonts w:ascii="Times New Roman" w:hAnsi="Times New Roman" w:cs="Times New Roman"/>
-          <w:sz w:val="20"/>
-          <w:szCs w:val="20"/>
-        </w:rPr>
-        <w:t xml:space="preserve"> include</w:t>
-      </w:r>
-      <w:r>
-        <w:rPr>
-          <w:rFonts w:ascii="Times New Roman" w:hAnsi="Times New Roman" w:cs="Times New Roman"/>
-          <w:sz w:val="20"/>
-          <w:szCs w:val="20"/>
-        </w:rPr>
-        <w:t>: 2</w:t>
-      </w:r>
-      <w:r>
-        <w:rPr>
-          <w:rFonts w:ascii="Times New Roman" w:hAnsi="Times New Roman" w:cs="Times New Roman"/>
-          <w:sz w:val="20"/>
-          <w:szCs w:val="20"/>
-        </w:rPr>
-        <w:t xml:space="preserve">013 USFS Scholastic Honors Team; </w:t>
-      </w:r>
-      <w:r>
-        <w:rPr>
-          <w:rFonts w:ascii="Times New Roman" w:hAnsi="Times New Roman" w:cs="Times New Roman"/>
-          <w:sz w:val="20"/>
-          <w:szCs w:val="20"/>
-        </w:rPr>
-        <w:t>2013 USFS Alumni Ambassador Award</w:t>
-      </w:r>
-      <w:r>
-        <w:rPr>
-          <w:rFonts w:ascii="Times New Roman" w:hAnsi="Times New Roman" w:cs="Times New Roman"/>
-          <w:sz w:val="20"/>
-          <w:szCs w:val="20"/>
-        </w:rPr>
-        <w:t xml:space="preserve"> (For being an active volunteer in the figure skating community and beyond); 2013 Platinum Level Graduating Senior (For being an International and National competito</w:t>
-      </w:r>
-      <w:r>
-        <w:rPr>
-          <w:rFonts w:ascii="Times New Roman" w:hAnsi="Times New Roman" w:cs="Times New Roman"/>
-          <w:sz w:val="20"/>
-          <w:szCs w:val="20"/>
-        </w:rPr>
-        <w:t>r</w:t>
-      </w:r>
-      <w:r>
-        <w:rPr>
-          <w:rFonts w:ascii="Times New Roman" w:hAnsi="Times New Roman" w:cs="Times New Roman"/>
-          <w:sz w:val="20"/>
-          <w:szCs w:val="20"/>
-        </w:rPr>
-        <w:t>)</w:t>
+        <w:rPr>
+          <w:rFonts w:ascii="Times New Roman" w:hAnsi="Times New Roman" w:cs="Times New Roman"/>
+          <w:b/>
+          <w:sz w:val="20"/>
+          <w:szCs w:val="20"/>
+        </w:rPr>
+      </w:pPr>
+      <w:r>
+        <w:rPr>
+          <w:rFonts w:ascii="Times New Roman" w:hAnsi="Times New Roman" w:cs="Times New Roman"/>
+          <w:b/>
+          <w:sz w:val="20"/>
+          <w:szCs w:val="20"/>
+        </w:rPr>
+        <w:t>Harvard Men’s Frisbee</w:t>
+      </w:r>
+      <w:r>
+        <w:rPr>
+          <w:rFonts w:ascii="Times New Roman" w:hAnsi="Times New Roman" w:cs="Times New Roman"/>
+          <w:b/>
+          <w:sz w:val="20"/>
+          <w:szCs w:val="20"/>
+        </w:rPr>
+        <w:t xml:space="preserve">: </w:t>
       </w:r>
     </w:p>
     <w:p>
       <w:pPr>
         <w:spacing w:after="0" w:line="240" w:lineRule="auto"/>
-        <w:rPr>
-          <w:rFonts w:ascii="Times New Roman" w:hAnsi="Times New Roman" w:cs="Times New Roman"/>
-          <w:b/>
-          <w:sz w:val="20"/>
-          <w:szCs w:val="20"/>
-        </w:rPr>
-      </w:pPr>
-      <w:r>
-        <w:rPr>
-          <w:rFonts w:ascii="Times New Roman" w:hAnsi="Times New Roman" w:cs="Times New Roman"/>
-          <w:b/>
-          <w:sz w:val="20"/>
-          <w:szCs w:val="20"/>
-        </w:rPr>
-        <w:t xml:space="preserve">The </w:t>
-      </w:r>
-      <w:r>
-        <w:rPr>
-          <w:rFonts w:ascii="Times New Roman" w:hAnsi="Times New Roman" w:cs="Times New Roman"/>
-          <w:b/>
-          <w:sz w:val="20"/>
-          <w:szCs w:val="20"/>
-        </w:rPr>
-        <w:t xml:space="preserve">Crimson: </w:t>
+        <w:ind w:left="720"/>
+        <w:rPr>
+          <w:rFonts w:ascii="Times New Roman" w:hAnsi="Times New Roman" w:cs="Times New Roman"/>
+          <w:sz w:val="20"/>
+          <w:szCs w:val="20"/>
+        </w:rPr>
+      </w:pPr>
+      <w:r>
+        <w:rPr>
+          <w:rFonts w:ascii="Times New Roman" w:hAnsi="Times New Roman" w:cs="Times New Roman"/>
+          <w:sz w:val="20"/>
+          <w:szCs w:val="20"/>
+        </w:rPr>
+        <w:t xml:space="preserve">Co-Captain of </w:t>
+      </w:r>
+      <w:proofErr w:type="spellStart"/>
+      <w:r>
+        <w:rPr>
+          <w:rFonts w:ascii="Times New Roman" w:hAnsi="Times New Roman" w:cs="Times New Roman"/>
+          <w:sz w:val="20"/>
+          <w:szCs w:val="20"/>
+        </w:rPr>
+        <w:t>BRedLine</w:t>
+      </w:r>
+      <w:proofErr w:type="spellEnd"/>
+      <w:r>
+        <w:rPr>
+          <w:rFonts w:ascii="Times New Roman" w:hAnsi="Times New Roman" w:cs="Times New Roman"/>
+          <w:sz w:val="20"/>
+          <w:szCs w:val="20"/>
+        </w:rPr>
+        <w:t>, Harvard’s ultimate Frisbee b-team. 2015 Developer Regional Champions, 2014 Greater Boston Area Sectional Champions</w:t>
       </w:r>
     </w:p>
     <w:p>
       <w:pPr>
         <w:spacing w:after="0" w:line="240" w:lineRule="auto"/>
-        <w:ind w:left="720"/>
-        <w:rPr>
-          <w:rFonts w:ascii="Times New Roman" w:hAnsi="Times New Roman" w:cs="Times New Roman"/>
-          <w:sz w:val="20"/>
-          <w:szCs w:val="20"/>
-        </w:rPr>
-      </w:pPr>
-      <w:proofErr w:type="gramStart"/>
-      <w:r>
-        <w:rPr>
-          <w:rFonts w:ascii="Times New Roman" w:hAnsi="Times New Roman" w:cs="Times New Roman"/>
-          <w:sz w:val="20"/>
-          <w:szCs w:val="20"/>
-        </w:rPr>
-        <w:t>Editor at The Crimson for their Technology Board.</w:t>
-      </w:r>
-      <w:proofErr w:type="gramEnd"/>
-      <w:r>
-        <w:rPr>
-          <w:rFonts w:ascii="Times New Roman" w:hAnsi="Times New Roman" w:cs="Times New Roman"/>
-          <w:sz w:val="20"/>
-          <w:szCs w:val="20"/>
-        </w:rPr>
-        <w:t xml:space="preserve"> Work on projects in Python/</w:t>
+        <w:rPr>
+          <w:rFonts w:ascii="Times New Roman" w:hAnsi="Times New Roman" w:cs="Times New Roman"/>
+          <w:b/>
+          <w:sz w:val="20"/>
+          <w:szCs w:val="20"/>
+        </w:rPr>
+      </w:pPr>
+      <w:r>
+        <w:rPr>
+          <w:rFonts w:ascii="Times New Roman" w:hAnsi="Times New Roman" w:cs="Times New Roman"/>
+          <w:b/>
+          <w:sz w:val="20"/>
+          <w:szCs w:val="20"/>
+        </w:rPr>
+        <w:t xml:space="preserve">Harvard </w:t>
       </w:r>
       <w:proofErr w:type="spellStart"/>
       <w:r>
         <w:rPr>
           <w:rFonts w:ascii="Times New Roman" w:hAnsi="Times New Roman" w:cs="Times New Roman"/>
-          <w:sz w:val="20"/>
-          <w:szCs w:val="20"/>
-        </w:rPr>
-        <w:t>Django</w:t>
+          <w:b/>
+          <w:sz w:val="20"/>
+          <w:szCs w:val="20"/>
+        </w:rPr>
+        <w:t>Krav</w:t>
       </w:r>
       <w:proofErr w:type="spellEnd"/>
       <w:r>
         <w:rPr>
           <w:rFonts w:ascii="Times New Roman" w:hAnsi="Times New Roman" w:cs="Times New Roman"/>
-          <w:sz w:val="20"/>
-          <w:szCs w:val="20"/>
-        </w:rPr>
-        <w:t xml:space="preserve"> to update and maintain their website. Last project was revamping the MVC for Harvard Today articles.  </w:t>
+          <w:b/>
+          <w:sz w:val="20"/>
+          <w:szCs w:val="20"/>
+        </w:rPr>
+        <w:t xml:space="preserve"> </w:t>
+      </w:r>
+      <w:proofErr w:type="spellStart"/>
+      <w:r>
+        <w:rPr>
+          <w:rFonts w:ascii="Times New Roman" w:hAnsi="Times New Roman" w:cs="Times New Roman"/>
+          <w:b/>
+          <w:sz w:val="20"/>
+          <w:szCs w:val="20"/>
+        </w:rPr>
+        <w:t>Maga</w:t>
+      </w:r>
+      <w:proofErr w:type="spellEnd"/>
+      <w:r>
+        <w:rPr>
+          <w:rFonts w:ascii="Times New Roman" w:hAnsi="Times New Roman" w:cs="Times New Roman"/>
+          <w:b/>
+          <w:sz w:val="20"/>
+          <w:szCs w:val="20"/>
+        </w:rPr>
+        <w:t xml:space="preserve">: </w:t>
       </w:r>
     </w:p>
     <w:p>
       <w:pPr>
         <w:spacing w:after="0" w:line="240" w:lineRule="auto"/>
-        <w:rPr>
-          <w:rFonts w:ascii="Times New Roman" w:hAnsi="Times New Roman" w:cs="Times New Roman"/>
-          <w:b/>
-          <w:sz w:val="20"/>
-          <w:szCs w:val="20"/>
-        </w:rPr>
-      </w:pPr>
-      <w:r>
-        <w:rPr>
-          <w:rFonts w:ascii="Times New Roman" w:hAnsi="Times New Roman" w:cs="Times New Roman"/>
-          <w:b/>
-          <w:sz w:val="20"/>
-          <w:szCs w:val="20"/>
-        </w:rPr>
-        <w:t xml:space="preserve">Harvard Computer Science: </w:t>
-      </w:r>
-    </w:p>
-    <w:p>
-      <w:pPr>
-        <w:spacing w:after="0" w:line="240" w:lineRule="auto"/>
         <w:ind w:left="720"/>
         <w:rPr>
           <w:rFonts w:ascii="Times New Roman" w:hAnsi="Times New Roman" w:cs="Times New Roman"/>
@@ -3343,39 +3029,7 @@
           <w:sz w:val="20"/>
           <w:szCs w:val="20"/>
         </w:rPr>
-        <w:t>Working with a team of 4</w:t>
-      </w:r>
-      <w:r>
-        <w:rPr>
-          <w:rFonts w:ascii="Times New Roman" w:hAnsi="Times New Roman" w:cs="Times New Roman"/>
-          <w:sz w:val="20"/>
-          <w:szCs w:val="20"/>
-        </w:rPr>
-        <w:t xml:space="preserve"> to create an Email Tracking/Statistics prog</w:t>
-      </w:r>
-      <w:r>
-        <w:rPr>
-          <w:rFonts w:ascii="Times New Roman" w:hAnsi="Times New Roman" w:cs="Times New Roman"/>
-          <w:sz w:val="20"/>
-          <w:szCs w:val="20"/>
-        </w:rPr>
-        <w:t>ram</w:t>
-      </w:r>
-      <w:r>
-        <w:rPr>
-          <w:rFonts w:ascii="Times New Roman" w:hAnsi="Times New Roman" w:cs="Times New Roman"/>
-          <w:sz w:val="20"/>
-          <w:szCs w:val="20"/>
-        </w:rPr>
-        <w:t xml:space="preserve"> that works with GNU Mailman. This</w:t>
-      </w:r>
-      <w:r>
-        <w:rPr>
-          <w:rFonts w:ascii="Times New Roman" w:hAnsi="Times New Roman" w:cs="Times New Roman"/>
-          <w:sz w:val="20"/>
-          <w:szCs w:val="20"/>
-        </w:rPr>
-        <w:t xml:space="preserve"> can currently track number of emails sent, busiest hour for email traffic, and how many unique opens of an email there were. </w:t>
+        <w:t>President. Duties include organizing classes, hiring instructors, recruiting new members, marketing the club, and managing the club’s finances.</w:t>
       </w:r>
     </w:p>
     <w:sectPr>
@@ -4373,7 +4027,7 @@
 </file>
 
 <file path=customXml/itemProps1.xml><?xml version="1.0" encoding="utf-8"?>
-<ds:datastoreItem xmlns:ds="http://schemas.openxmlformats.org/officeDocument/2006/customXml" ds:itemID="{364A38CF-5504-DD47-A476-5C9FA893AF13}">
+<ds:datastoreItem xmlns:ds="http://schemas.openxmlformats.org/officeDocument/2006/customXml" ds:itemID="{D97BA23F-0582-2C4E-B50E-11DBCB6956FA}">
   <ds:schemaRefs>
     <ds:schemaRef ds:uri="http://schemas.openxmlformats.org/officeDocument/2006/bibliography"/>
   </ds:schemaRefs>

</xml_diff>